<commit_message>
Proof read of all compiled material
</commit_message>
<xml_diff>
--- a/Drafts/Material to submit/soft_selection_manuscript.docx
+++ b/Drafts/Material to submit/soft_selection_manuscript.docx
@@ -2549,6 +2549,12 @@
         <w:rPr>
           <w:rFonts w:ascii="Times New Roman" w:hAnsi="Times New Roman" w:cs="Times New Roman"/>
         </w:rPr>
+        <w:t xml:space="preserve"> </w:t>
+      </w:r>
+      <w:r>
+        <w:rPr>
+          <w:rFonts w:ascii="Times New Roman" w:hAnsi="Times New Roman" w:cs="Times New Roman"/>
+        </w:rPr>
         <w:t>(</w:t>
       </w:r>
       <w:proofErr w:type="spellStart"/>
@@ -3484,6 +3490,10 @@
         <w:jc w:val="both"/>
         <w:rPr>
           <w:rFonts w:ascii="Times New Roman" w:hAnsi="Times New Roman" w:cs="Times New Roman"/>
+          <w:b/>
+          <w:bCs/>
+          <w:sz w:val="24"/>
+          <w:szCs w:val="24"/>
         </w:rPr>
       </w:pPr>
       <w:r>
@@ -4549,11 +4559,7 @@
           <w:szCs w:val="24"/>
         </w:rPr>
       </w:pPr>
-    </w:p>
-    <w:p>
-      <w:pPr>
-        <w:spacing w:line="480" w:lineRule="auto"/>
-        <w:jc w:val="both"/>
+      <w:r>
         <w:rPr>
           <w:rFonts w:ascii="Times New Roman" w:hAnsi="Times New Roman" w:cs="Times New Roman"/>
           <w:b/>
@@ -4561,15 +4567,7 @@
           <w:sz w:val="24"/>
           <w:szCs w:val="24"/>
         </w:rPr>
-      </w:pPr>
-      <w:r>
-        <w:rPr>
-          <w:rFonts w:ascii="Times New Roman" w:hAnsi="Times New Roman" w:cs="Times New Roman"/>
-          <w:b/>
-          <w:bCs/>
-          <w:sz w:val="24"/>
-          <w:szCs w:val="24"/>
-        </w:rPr>
+        <w:lastRenderedPageBreak/>
         <w:t>Methods</w:t>
       </w:r>
     </w:p>
@@ -5359,168 +5357,168 @@
           <w:rFonts w:ascii="Times New Roman" w:eastAsiaTheme="minorEastAsia" w:hAnsi="Times New Roman" w:cs="Times New Roman"/>
           <w:iCs/>
         </w:rPr>
+        <w:t xml:space="preserve">Genotype matrices for each trait for local individuals are </w:t>
+      </w:r>
+      <w:r>
+        <w:rPr>
+          <w:rFonts w:ascii="Times New Roman" w:eastAsiaTheme="minorEastAsia" w:hAnsi="Times New Roman" w:cs="Times New Roman"/>
+          <w:iCs/>
+        </w:rPr>
+        <w:t>established</w:t>
+      </w:r>
+      <w:r>
+        <w:rPr>
+          <w:rFonts w:ascii="Times New Roman" w:eastAsiaTheme="minorEastAsia" w:hAnsi="Times New Roman" w:cs="Times New Roman"/>
+          <w:iCs/>
+        </w:rPr>
+        <w:t xml:space="preserve"> in generation 1</w:t>
+      </w:r>
+      <w:r>
+        <w:rPr>
+          <w:rFonts w:ascii="Times New Roman" w:eastAsiaTheme="minorEastAsia" w:hAnsi="Times New Roman" w:cs="Times New Roman"/>
+          <w:iCs/>
+        </w:rPr>
+        <w:t xml:space="preserve">. These matrices are 500 </w:t>
+      </w:r>
+      <w:r>
+        <w:rPr>
+          <w:rFonts w:ascii="Times New Roman" w:eastAsiaTheme="minorEastAsia" w:hAnsi="Times New Roman" w:cs="Times New Roman"/>
+          <w:iCs/>
+        </w:rPr>
+        <w:t xml:space="preserve">rows </w:t>
+      </w:r>
+      <w:r>
+        <w:rPr>
+          <w:rFonts w:ascii="Times New Roman" w:eastAsiaTheme="minorEastAsia" w:hAnsi="Times New Roman" w:cs="Times New Roman"/>
+          <w:iCs/>
+        </w:rPr>
+        <w:t xml:space="preserve">(individuals) </w:t>
+      </w:r>
+      <w:r>
+        <w:rPr>
+          <w:rFonts w:ascii="Times New Roman" w:eastAsiaTheme="minorEastAsia" w:hAnsi="Times New Roman" w:cs="Times New Roman"/>
+          <w:iCs/>
+        </w:rPr>
+        <w:t xml:space="preserve">by </w:t>
+      </w:r>
+      <w:r>
+        <w:rPr>
+          <w:rFonts w:ascii="Times New Roman" w:eastAsiaTheme="minorEastAsia" w:hAnsi="Times New Roman" w:cs="Times New Roman"/>
+          <w:iCs/>
+        </w:rPr>
+        <w:t xml:space="preserve">60 </w:t>
+      </w:r>
+      <w:r>
+        <w:rPr>
+          <w:rFonts w:ascii="Times New Roman" w:eastAsiaTheme="minorEastAsia" w:hAnsi="Times New Roman" w:cs="Times New Roman"/>
+          <w:iCs/>
+        </w:rPr>
+        <w:t>columns</w:t>
+      </w:r>
+      <w:r>
+        <w:rPr>
+          <w:rFonts w:ascii="Times New Roman" w:eastAsiaTheme="minorEastAsia" w:hAnsi="Times New Roman" w:cs="Times New Roman"/>
+          <w:iCs/>
+        </w:rPr>
+        <w:t xml:space="preserve"> </w:t>
+      </w:r>
+      <w:r>
+        <w:rPr>
+          <w:rFonts w:ascii="Times New Roman" w:eastAsiaTheme="minorEastAsia" w:hAnsi="Times New Roman" w:cs="Times New Roman"/>
+          <w:iCs/>
+        </w:rPr>
+        <w:t xml:space="preserve">(alleles) </w:t>
+      </w:r>
+      <w:r>
+        <w:rPr>
+          <w:rFonts w:ascii="Times New Roman" w:eastAsiaTheme="minorEastAsia" w:hAnsi="Times New Roman" w:cs="Times New Roman"/>
+          <w:iCs/>
+        </w:rPr>
+        <w:t>in dimension.</w:t>
+      </w:r>
+      <w:r>
+        <w:rPr>
+          <w:rFonts w:ascii="Times New Roman" w:eastAsiaTheme="minorEastAsia" w:hAnsi="Times New Roman" w:cs="Times New Roman"/>
+          <w:iCs/>
+        </w:rPr>
+        <w:t xml:space="preserve"> </w:t>
+      </w:r>
+      <w:r>
+        <w:rPr>
+          <w:rFonts w:ascii="Times New Roman" w:eastAsiaTheme="minorEastAsia" w:hAnsi="Times New Roman" w:cs="Times New Roman"/>
+          <w:iCs/>
+        </w:rPr>
+        <w:t>T</w:t>
+      </w:r>
+      <w:r>
+        <w:rPr>
+          <w:rFonts w:ascii="Times New Roman" w:eastAsiaTheme="minorEastAsia" w:hAnsi="Times New Roman" w:cs="Times New Roman"/>
+          <w:iCs/>
+        </w:rPr>
+        <w:t>he first two columns stor</w:t>
+      </w:r>
+      <w:r>
+        <w:rPr>
+          <w:rFonts w:ascii="Times New Roman" w:eastAsiaTheme="minorEastAsia" w:hAnsi="Times New Roman" w:cs="Times New Roman"/>
+          <w:iCs/>
+        </w:rPr>
+        <w:t>e</w:t>
+      </w:r>
+      <w:r>
+        <w:rPr>
+          <w:rFonts w:ascii="Times New Roman" w:eastAsiaTheme="minorEastAsia" w:hAnsi="Times New Roman" w:cs="Times New Roman"/>
+          <w:iCs/>
+        </w:rPr>
+        <w:t xml:space="preserve"> </w:t>
+      </w:r>
+      <w:r>
+        <w:rPr>
+          <w:rFonts w:ascii="Times New Roman" w:eastAsiaTheme="minorEastAsia" w:hAnsi="Times New Roman" w:cs="Times New Roman"/>
+          <w:iCs/>
+        </w:rPr>
+        <w:t xml:space="preserve">the alleles for the first locus, the second two columns </w:t>
+      </w:r>
+      <w:r>
+        <w:rPr>
+          <w:rFonts w:ascii="Times New Roman" w:eastAsiaTheme="minorEastAsia" w:hAnsi="Times New Roman" w:cs="Times New Roman"/>
+          <w:iCs/>
+        </w:rPr>
+        <w:t>store</w:t>
+      </w:r>
+      <w:r>
+        <w:rPr>
+          <w:rFonts w:ascii="Times New Roman" w:eastAsiaTheme="minorEastAsia" w:hAnsi="Times New Roman" w:cs="Times New Roman"/>
+          <w:iCs/>
+        </w:rPr>
+        <w:t xml:space="preserve"> the alleles for the second locus, etc. </w:t>
+      </w:r>
+      <w:r>
+        <w:rPr>
+          <w:rFonts w:ascii="Times New Roman" w:eastAsiaTheme="minorEastAsia" w:hAnsi="Times New Roman" w:cs="Times New Roman"/>
+          <w:iCs/>
+        </w:rPr>
+        <w:t xml:space="preserve">Each </w:t>
+      </w:r>
+      <w:r>
+        <w:rPr>
+          <w:rFonts w:ascii="Times New Roman" w:eastAsiaTheme="minorEastAsia" w:hAnsi="Times New Roman" w:cs="Times New Roman"/>
+          <w:iCs/>
+        </w:rPr>
+        <w:t>element</w:t>
+      </w:r>
+      <w:r>
+        <w:rPr>
+          <w:rFonts w:ascii="Times New Roman" w:eastAsiaTheme="minorEastAsia" w:hAnsi="Times New Roman" w:cs="Times New Roman"/>
+          <w:iCs/>
+        </w:rPr>
+        <w:t xml:space="preserve"> </w:t>
+      </w:r>
+      <w:r>
+        <w:rPr>
+          <w:rFonts w:ascii="Times New Roman" w:eastAsiaTheme="minorEastAsia" w:hAnsi="Times New Roman" w:cs="Times New Roman"/>
+          <w:iCs/>
+        </w:rPr>
         <w:lastRenderedPageBreak/>
-        <w:t xml:space="preserve">Genotype matrices for each trait for local individuals are </w:t>
-      </w:r>
-      <w:r>
-        <w:rPr>
-          <w:rFonts w:ascii="Times New Roman" w:eastAsiaTheme="minorEastAsia" w:hAnsi="Times New Roman" w:cs="Times New Roman"/>
-          <w:iCs/>
-        </w:rPr>
-        <w:t>established</w:t>
-      </w:r>
-      <w:r>
-        <w:rPr>
-          <w:rFonts w:ascii="Times New Roman" w:eastAsiaTheme="minorEastAsia" w:hAnsi="Times New Roman" w:cs="Times New Roman"/>
-          <w:iCs/>
-        </w:rPr>
-        <w:t xml:space="preserve"> in generation 1</w:t>
-      </w:r>
-      <w:r>
-        <w:rPr>
-          <w:rFonts w:ascii="Times New Roman" w:eastAsiaTheme="minorEastAsia" w:hAnsi="Times New Roman" w:cs="Times New Roman"/>
-          <w:iCs/>
-        </w:rPr>
-        <w:t xml:space="preserve">. These matrices are 500 </w:t>
-      </w:r>
-      <w:r>
-        <w:rPr>
-          <w:rFonts w:ascii="Times New Roman" w:eastAsiaTheme="minorEastAsia" w:hAnsi="Times New Roman" w:cs="Times New Roman"/>
-          <w:iCs/>
-        </w:rPr>
-        <w:t xml:space="preserve">rows </w:t>
-      </w:r>
-      <w:r>
-        <w:rPr>
-          <w:rFonts w:ascii="Times New Roman" w:eastAsiaTheme="minorEastAsia" w:hAnsi="Times New Roman" w:cs="Times New Roman"/>
-          <w:iCs/>
-        </w:rPr>
-        <w:t xml:space="preserve">(individuals) </w:t>
-      </w:r>
-      <w:r>
-        <w:rPr>
-          <w:rFonts w:ascii="Times New Roman" w:eastAsiaTheme="minorEastAsia" w:hAnsi="Times New Roman" w:cs="Times New Roman"/>
-          <w:iCs/>
-        </w:rPr>
-        <w:t xml:space="preserve">by </w:t>
-      </w:r>
-      <w:r>
-        <w:rPr>
-          <w:rFonts w:ascii="Times New Roman" w:eastAsiaTheme="minorEastAsia" w:hAnsi="Times New Roman" w:cs="Times New Roman"/>
-          <w:iCs/>
-        </w:rPr>
-        <w:t xml:space="preserve">60 </w:t>
-      </w:r>
-      <w:r>
-        <w:rPr>
-          <w:rFonts w:ascii="Times New Roman" w:eastAsiaTheme="minorEastAsia" w:hAnsi="Times New Roman" w:cs="Times New Roman"/>
-          <w:iCs/>
-        </w:rPr>
-        <w:t>columns</w:t>
-      </w:r>
-      <w:r>
-        <w:rPr>
-          <w:rFonts w:ascii="Times New Roman" w:eastAsiaTheme="minorEastAsia" w:hAnsi="Times New Roman" w:cs="Times New Roman"/>
-          <w:iCs/>
-        </w:rPr>
-        <w:t xml:space="preserve"> </w:t>
-      </w:r>
-      <w:r>
-        <w:rPr>
-          <w:rFonts w:ascii="Times New Roman" w:eastAsiaTheme="minorEastAsia" w:hAnsi="Times New Roman" w:cs="Times New Roman"/>
-          <w:iCs/>
-        </w:rPr>
-        <w:t xml:space="preserve">(alleles) </w:t>
-      </w:r>
-      <w:r>
-        <w:rPr>
-          <w:rFonts w:ascii="Times New Roman" w:eastAsiaTheme="minorEastAsia" w:hAnsi="Times New Roman" w:cs="Times New Roman"/>
-          <w:iCs/>
-        </w:rPr>
-        <w:t>in dimension.</w:t>
-      </w:r>
-      <w:r>
-        <w:rPr>
-          <w:rFonts w:ascii="Times New Roman" w:eastAsiaTheme="minorEastAsia" w:hAnsi="Times New Roman" w:cs="Times New Roman"/>
-          <w:iCs/>
-        </w:rPr>
-        <w:t xml:space="preserve"> </w:t>
-      </w:r>
-      <w:r>
-        <w:rPr>
-          <w:rFonts w:ascii="Times New Roman" w:eastAsiaTheme="minorEastAsia" w:hAnsi="Times New Roman" w:cs="Times New Roman"/>
-          <w:iCs/>
-        </w:rPr>
-        <w:t>T</w:t>
-      </w:r>
-      <w:r>
-        <w:rPr>
-          <w:rFonts w:ascii="Times New Roman" w:eastAsiaTheme="minorEastAsia" w:hAnsi="Times New Roman" w:cs="Times New Roman"/>
-          <w:iCs/>
-        </w:rPr>
-        <w:t>he first two columns stor</w:t>
-      </w:r>
-      <w:r>
-        <w:rPr>
-          <w:rFonts w:ascii="Times New Roman" w:eastAsiaTheme="minorEastAsia" w:hAnsi="Times New Roman" w:cs="Times New Roman"/>
-          <w:iCs/>
-        </w:rPr>
-        <w:t>e</w:t>
-      </w:r>
-      <w:r>
-        <w:rPr>
-          <w:rFonts w:ascii="Times New Roman" w:eastAsiaTheme="minorEastAsia" w:hAnsi="Times New Roman" w:cs="Times New Roman"/>
-          <w:iCs/>
-        </w:rPr>
-        <w:t xml:space="preserve"> </w:t>
-      </w:r>
-      <w:r>
-        <w:rPr>
-          <w:rFonts w:ascii="Times New Roman" w:eastAsiaTheme="minorEastAsia" w:hAnsi="Times New Roman" w:cs="Times New Roman"/>
-          <w:iCs/>
-        </w:rPr>
-        <w:t xml:space="preserve">the alleles for the first locus, the second two columns </w:t>
-      </w:r>
-      <w:r>
-        <w:rPr>
-          <w:rFonts w:ascii="Times New Roman" w:eastAsiaTheme="minorEastAsia" w:hAnsi="Times New Roman" w:cs="Times New Roman"/>
-          <w:iCs/>
-        </w:rPr>
-        <w:t>store</w:t>
-      </w:r>
-      <w:r>
-        <w:rPr>
-          <w:rFonts w:ascii="Times New Roman" w:eastAsiaTheme="minorEastAsia" w:hAnsi="Times New Roman" w:cs="Times New Roman"/>
-          <w:iCs/>
-        </w:rPr>
-        <w:t xml:space="preserve"> the alleles for the second locus, etc. </w:t>
-      </w:r>
-      <w:r>
-        <w:rPr>
-          <w:rFonts w:ascii="Times New Roman" w:eastAsiaTheme="minorEastAsia" w:hAnsi="Times New Roman" w:cs="Times New Roman"/>
-          <w:iCs/>
-        </w:rPr>
-        <w:t xml:space="preserve">Each </w:t>
-      </w:r>
-      <w:r>
-        <w:rPr>
-          <w:rFonts w:ascii="Times New Roman" w:eastAsiaTheme="minorEastAsia" w:hAnsi="Times New Roman" w:cs="Times New Roman"/>
-          <w:iCs/>
-        </w:rPr>
-        <w:t>element</w:t>
-      </w:r>
-      <w:r>
-        <w:rPr>
-          <w:rFonts w:ascii="Times New Roman" w:eastAsiaTheme="minorEastAsia" w:hAnsi="Times New Roman" w:cs="Times New Roman"/>
-          <w:iCs/>
-        </w:rPr>
-        <w:t xml:space="preserve"> </w:t>
-      </w:r>
-      <w:r>
-        <w:rPr>
-          <w:rFonts w:ascii="Times New Roman" w:eastAsiaTheme="minorEastAsia" w:hAnsi="Times New Roman" w:cs="Times New Roman"/>
-          <w:iCs/>
-        </w:rPr>
         <w:t xml:space="preserve">(allele) of the genotype matrix for </w:t>
       </w:r>
       <m:oMath>
@@ -6995,15 +6993,7 @@
           <w:rFonts w:ascii="Times New Roman" w:eastAsiaTheme="minorEastAsia" w:hAnsi="Times New Roman" w:cs="Times New Roman"/>
           <w:iCs/>
         </w:rPr>
-        <w:t xml:space="preserve"> genotypic </w:t>
-      </w:r>
-      <w:r>
-        <w:rPr>
-          <w:rFonts w:ascii="Times New Roman" w:eastAsiaTheme="minorEastAsia" w:hAnsi="Times New Roman" w:cs="Times New Roman"/>
-          <w:iCs/>
-        </w:rPr>
-        <w:lastRenderedPageBreak/>
-        <w:t xml:space="preserve">values ranged from a minimum of </w:t>
+        <w:t xml:space="preserve"> genotypic values ranged from a minimum of </w:t>
       </w:r>
       <w:r>
         <w:rPr>
@@ -7222,7 +7212,14 @@
         <w:rPr>
           <w:rFonts w:ascii="Times New Roman" w:eastAsiaTheme="minorEastAsia" w:hAnsi="Times New Roman" w:cs="Times New Roman"/>
         </w:rPr>
-        <w:t xml:space="preserve">, the expected mean is 30 and the expected variance is 15. </w:t>
+        <w:t xml:space="preserve">, the </w:t>
+      </w:r>
+      <w:r>
+        <w:rPr>
+          <w:rFonts w:ascii="Times New Roman" w:eastAsiaTheme="minorEastAsia" w:hAnsi="Times New Roman" w:cs="Times New Roman"/>
+        </w:rPr>
+        <w:lastRenderedPageBreak/>
+        <w:t xml:space="preserve">expected mean is 30 and the expected variance is 15. </w:t>
       </w:r>
       <w:r>
         <w:rPr>
@@ -8609,7 +8606,6 @@
         </w:rPr>
         <w:t xml:space="preserve">To determine which </w:t>
       </w:r>
-      <w:proofErr w:type="gramStart"/>
       <w:r>
         <w:rPr>
           <w:rFonts w:ascii="Times New Roman" w:eastAsiaTheme="minorEastAsia" w:hAnsi="Times New Roman" w:cs="Times New Roman"/>
@@ -8617,7 +8613,6 @@
         </w:rPr>
         <w:t>individuals</w:t>
       </w:r>
-      <w:proofErr w:type="gramEnd"/>
       <w:r>
         <w:rPr>
           <w:rFonts w:ascii="Times New Roman" w:eastAsiaTheme="minorEastAsia" w:hAnsi="Times New Roman" w:cs="Times New Roman"/>
@@ -8665,15 +8660,7 @@
           <w:rFonts w:ascii="Times New Roman" w:eastAsiaTheme="minorEastAsia" w:hAnsi="Times New Roman" w:cs="Times New Roman"/>
           <w:iCs/>
         </w:rPr>
-        <w:t xml:space="preserve">ranked from top </w:t>
-      </w:r>
-      <w:r>
-        <w:rPr>
-          <w:rFonts w:ascii="Times New Roman" w:eastAsiaTheme="minorEastAsia" w:hAnsi="Times New Roman" w:cs="Times New Roman"/>
-          <w:iCs/>
-        </w:rPr>
-        <w:lastRenderedPageBreak/>
-        <w:t xml:space="preserve">to bottom based on </w:t>
+        <w:t xml:space="preserve">ranked from top to bottom based on </w:t>
       </w:r>
       <m:oMath>
         <m:sSub>
@@ -9008,6 +8995,7 @@
           <w:rFonts w:ascii="Times New Roman" w:eastAsiaTheme="minorEastAsia" w:hAnsi="Times New Roman" w:cs="Times New Roman"/>
           <w:iCs/>
         </w:rPr>
+        <w:lastRenderedPageBreak/>
         <w:t xml:space="preserve">trait values </w:t>
       </w:r>
       <w:r>
@@ -9865,7 +9853,6 @@
           <w:i/>
           <w:iCs/>
         </w:rPr>
-        <w:lastRenderedPageBreak/>
         <w:t xml:space="preserve">4. </w:t>
       </w:r>
       <w:r>
@@ -10007,7 +9994,15 @@
           <w:rFonts w:ascii="Times New Roman" w:eastAsiaTheme="minorEastAsia" w:hAnsi="Times New Roman" w:cs="Times New Roman"/>
           <w:iCs/>
         </w:rPr>
-        <w:t xml:space="preserve">all new offspring are by definition locally-born, regardless of the provenance of their parents, the environmental variance was computed as </w:t>
+        <w:t xml:space="preserve">all new </w:t>
+      </w:r>
+      <w:r>
+        <w:rPr>
+          <w:rFonts w:ascii="Times New Roman" w:eastAsiaTheme="minorEastAsia" w:hAnsi="Times New Roman" w:cs="Times New Roman"/>
+          <w:iCs/>
+        </w:rPr>
+        <w:lastRenderedPageBreak/>
+        <w:t xml:space="preserve">offspring are by definition locally-born, regardless of the provenance of their parents, the environmental variance was computed as </w:t>
       </w:r>
       <m:oMath>
         <m:sSub>
@@ -11377,15 +11372,7 @@
           <w:rFonts w:ascii="Times New Roman" w:eastAsiaTheme="minorEastAsia" w:hAnsi="Times New Roman" w:cs="Times New Roman"/>
           <w:iCs/>
         </w:rPr>
-        <w:t xml:space="preserve"> whenever the mean trait value </w:t>
-      </w:r>
-      <w:r>
-        <w:rPr>
-          <w:rFonts w:ascii="Times New Roman" w:eastAsiaTheme="minorEastAsia" w:hAnsi="Times New Roman" w:cs="Times New Roman"/>
-          <w:iCs/>
-        </w:rPr>
-        <w:lastRenderedPageBreak/>
-        <w:t xml:space="preserve">deviates either side of the optimum </w:t>
+        <w:t xml:space="preserve"> whenever the mean trait value deviates either side of the optimum </w:t>
       </w:r>
       <m:oMath>
         <m:r>
@@ -11473,6 +11460,7 @@
           <w:rFonts w:ascii="Times New Roman" w:eastAsiaTheme="minorEastAsia" w:hAnsi="Times New Roman" w:cs="Times New Roman"/>
           <w:iCs/>
         </w:rPr>
+        <w:lastRenderedPageBreak/>
         <w:t xml:space="preserve">Each generation, a series of output variables calculated at the recruit stage </w:t>
       </w:r>
       <w:r>
@@ -12016,6 +12004,16 @@
         </w:rPr>
         <w:t xml:space="preserve">  </w:t>
       </w:r>
+    </w:p>
+    <w:p>
+      <w:pPr>
+        <w:spacing w:line="480" w:lineRule="auto"/>
+        <w:jc w:val="both"/>
+        <w:rPr>
+          <w:rFonts w:ascii="Times New Roman" w:eastAsiaTheme="minorEastAsia" w:hAnsi="Times New Roman" w:cs="Times New Roman"/>
+          <w:iCs/>
+        </w:rPr>
+      </w:pPr>
     </w:p>
     <w:p>
       <w:pPr>
@@ -12818,15 +12816,7 @@
           <w:rFonts w:ascii="Times New Roman" w:eastAsiaTheme="minorEastAsia" w:hAnsi="Times New Roman" w:cs="Times New Roman"/>
           <w:iCs/>
         </w:rPr>
-        <w:t xml:space="preserve">explored: 0.53, 0.63 and </w:t>
-      </w:r>
-      <w:r>
-        <w:rPr>
-          <w:rFonts w:ascii="Times New Roman" w:eastAsiaTheme="minorEastAsia" w:hAnsi="Times New Roman" w:cs="Times New Roman"/>
-          <w:iCs/>
-        </w:rPr>
-        <w:lastRenderedPageBreak/>
-        <w:t xml:space="preserve">0.73, corresponding to an expected </w:t>
+        <w:t xml:space="preserve">explored: 0.53, 0.63 and 0.73, corresponding to an expected </w:t>
       </w:r>
       <m:oMath>
         <m:r>
@@ -12871,6 +12861,7 @@
           <w:rPr>
             <w:rFonts w:ascii="Cambria Math" w:hAnsi="Cambria Math" w:cs="Times New Roman"/>
           </w:rPr>
+          <w:lastRenderedPageBreak/>
           <m:t>1</m:t>
         </m:r>
       </m:oMath>
@@ -14000,6 +13991,16 @@
         <w:spacing w:line="480" w:lineRule="auto"/>
         <w:jc w:val="both"/>
         <w:rPr>
+          <w:rFonts w:ascii="Times New Roman" w:eastAsiaTheme="minorEastAsia" w:hAnsi="Times New Roman" w:cs="Times New Roman"/>
+          <w:iCs/>
+        </w:rPr>
+      </w:pPr>
+    </w:p>
+    <w:p>
+      <w:pPr>
+        <w:spacing w:line="480" w:lineRule="auto"/>
+        <w:jc w:val="both"/>
+        <w:rPr>
           <w:rFonts w:ascii="Times New Roman" w:hAnsi="Times New Roman" w:cs="Times New Roman"/>
           <w:b/>
           <w:bCs/>
@@ -14492,7 +14493,14 @@
         <w:rPr>
           <w:rFonts w:ascii="Times New Roman" w:eastAsiaTheme="minorEastAsia" w:hAnsi="Times New Roman" w:cs="Times New Roman"/>
         </w:rPr>
-        <w:t>just prior to spawning. The total number of fish competing for spawning slots thus bec</w:t>
+        <w:t xml:space="preserve">just prior to spawning. The total number of fish competing for </w:t>
+      </w:r>
+      <w:r>
+        <w:rPr>
+          <w:rFonts w:ascii="Times New Roman" w:eastAsiaTheme="minorEastAsia" w:hAnsi="Times New Roman" w:cs="Times New Roman"/>
+        </w:rPr>
+        <w:lastRenderedPageBreak/>
+        <w:t>spawning slots thus bec</w:t>
       </w:r>
       <w:r>
         <w:rPr>
@@ -14528,14 +14536,7 @@
         <w:rPr>
           <w:rFonts w:ascii="Times New Roman" w:eastAsiaTheme="minorEastAsia" w:hAnsi="Times New Roman" w:cs="Times New Roman"/>
         </w:rPr>
-        <w:t xml:space="preserve"> From generation 21 </w:t>
-      </w:r>
-      <w:r>
-        <w:rPr>
-          <w:rFonts w:ascii="Times New Roman" w:eastAsiaTheme="minorEastAsia" w:hAnsi="Times New Roman" w:cs="Times New Roman"/>
-        </w:rPr>
-        <w:lastRenderedPageBreak/>
-        <w:t xml:space="preserve">onwards, all fish </w:t>
+        <w:t xml:space="preserve"> From generation 21 onwards, all fish </w:t>
       </w:r>
       <w:r>
         <w:rPr>
@@ -17156,6 +17157,16 @@
         <w:spacing w:line="480" w:lineRule="auto"/>
         <w:jc w:val="both"/>
         <w:rPr>
+          <w:rFonts w:ascii="Times New Roman" w:eastAsiaTheme="minorEastAsia" w:hAnsi="Times New Roman" w:cs="Times New Roman"/>
+          <w:iCs/>
+        </w:rPr>
+      </w:pPr>
+    </w:p>
+    <w:p>
+      <w:pPr>
+        <w:spacing w:line="480" w:lineRule="auto"/>
+        <w:jc w:val="both"/>
+        <w:rPr>
           <w:rFonts w:ascii="Times New Roman" w:hAnsi="Times New Roman" w:cs="Times New Roman"/>
           <w:b/>
           <w:bCs/>
@@ -18132,7 +18143,14 @@
         <w:rPr>
           <w:rFonts w:ascii="Times New Roman" w:eastAsiaTheme="minorEastAsia" w:hAnsi="Times New Roman" w:cs="Times New Roman"/>
         </w:rPr>
-        <w:t xml:space="preserve">Two levels of trait heritability (same value applies to both </w:t>
+        <w:t xml:space="preserve">Two levels of trait </w:t>
+      </w:r>
+      <w:r>
+        <w:rPr>
+          <w:rFonts w:ascii="Times New Roman" w:eastAsiaTheme="minorEastAsia" w:hAnsi="Times New Roman" w:cs="Times New Roman"/>
+        </w:rPr>
+        <w:lastRenderedPageBreak/>
+        <w:t xml:space="preserve">heritability (same value applies to both </w:t>
       </w:r>
       <m:oMath>
         <m:sSub>
@@ -19487,7 +19505,14 @@
         <w:rPr>
           <w:rFonts w:ascii="Times New Roman" w:eastAsiaTheme="minorEastAsia" w:hAnsi="Times New Roman" w:cs="Times New Roman"/>
         </w:rPr>
-        <w:t>, as loci go to fixation</w:t>
+        <w:t xml:space="preserve">, </w:t>
+      </w:r>
+      <w:r>
+        <w:rPr>
+          <w:rFonts w:ascii="Times New Roman" w:eastAsiaTheme="minorEastAsia" w:hAnsi="Times New Roman" w:cs="Times New Roman"/>
+        </w:rPr>
+        <w:lastRenderedPageBreak/>
+        <w:t>as loci go to fixation</w:t>
       </w:r>
       <w:r>
         <w:rPr>
@@ -19547,14 +19572,7 @@
         <w:rPr>
           <w:rFonts w:ascii="Times New Roman" w:eastAsiaTheme="minorEastAsia" w:hAnsi="Times New Roman" w:cs="Times New Roman"/>
         </w:rPr>
-        <w:t xml:space="preserve">went down slowly over </w:t>
-      </w:r>
-      <w:r>
-        <w:rPr>
-          <w:rFonts w:ascii="Times New Roman" w:eastAsiaTheme="minorEastAsia" w:hAnsi="Times New Roman" w:cs="Times New Roman"/>
-        </w:rPr>
-        <w:lastRenderedPageBreak/>
-        <w:t>time in the scenario with low reproductive excess (</w:t>
+        <w:t>went down slowly over time in the scenario with low reproductive excess (</w:t>
       </w:r>
       <w:r>
         <w:rPr>
@@ -20349,62 +20367,45 @@
         <w:spacing w:line="480" w:lineRule="auto"/>
         <w:jc w:val="both"/>
         <w:rPr>
-          <w:rFonts w:ascii="Times New Roman" w:hAnsi="Times New Roman" w:cs="Times New Roman"/>
-          <w:b/>
-          <w:bCs/>
+          <w:rFonts w:ascii="Times New Roman" w:eastAsiaTheme="minorEastAsia" w:hAnsi="Times New Roman" w:cs="Times New Roman"/>
+          <w:iCs/>
         </w:rPr>
       </w:pPr>
-      <w:bookmarkStart w:id="8" w:name="_Hlk141968183"/>
-      <w:r>
-        <w:rPr>
-          <w:rFonts w:ascii="Times New Roman" w:hAnsi="Times New Roman" w:cs="Times New Roman"/>
-          <w:b/>
-          <w:bCs/>
-        </w:rPr>
-        <w:t>Acute</w:t>
-      </w:r>
-      <w:r>
-        <w:rPr>
-          <w:rFonts w:ascii="Times New Roman" w:hAnsi="Times New Roman" w:cs="Times New Roman"/>
-          <w:b/>
-          <w:bCs/>
-        </w:rPr>
-        <w:t xml:space="preserve"> intrusion scenario</w:t>
-      </w:r>
-      <w:r>
-        <w:rPr>
-          <w:rFonts w:ascii="Times New Roman" w:hAnsi="Times New Roman" w:cs="Times New Roman"/>
-          <w:b/>
-          <w:bCs/>
-        </w:rPr>
-        <w:t>s</w:t>
-      </w:r>
     </w:p>
     <w:p>
       <w:pPr>
         <w:spacing w:line="480" w:lineRule="auto"/>
         <w:jc w:val="both"/>
         <w:rPr>
-          <w:rFonts w:ascii="Times New Roman" w:eastAsiaTheme="minorEastAsia" w:hAnsi="Times New Roman" w:cs="Times New Roman"/>
-          <w:i/>
-          <w:iCs/>
+          <w:rFonts w:ascii="Times New Roman" w:hAnsi="Times New Roman" w:cs="Times New Roman"/>
+          <w:b/>
+          <w:bCs/>
         </w:rPr>
       </w:pPr>
-      <w:r>
-        <w:rPr>
-          <w:rFonts w:ascii="Times New Roman" w:eastAsiaTheme="minorEastAsia" w:hAnsi="Times New Roman" w:cs="Times New Roman"/>
-          <w:i/>
-          <w:iCs/>
+      <w:bookmarkStart w:id="8" w:name="_Hlk141968183"/>
+      <w:r>
+        <w:rPr>
+          <w:rFonts w:ascii="Times New Roman" w:hAnsi="Times New Roman" w:cs="Times New Roman"/>
+          <w:b/>
+          <w:bCs/>
         </w:rPr>
         <w:t>Acute</w:t>
       </w:r>
       <w:r>
         <w:rPr>
-          <w:rFonts w:ascii="Times New Roman" w:eastAsiaTheme="minorEastAsia" w:hAnsi="Times New Roman" w:cs="Times New Roman"/>
-          <w:i/>
-          <w:iCs/>
-        </w:rPr>
-        <w:t xml:space="preserve"> intrusion simulations set 1:</w:t>
+          <w:rFonts w:ascii="Times New Roman" w:hAnsi="Times New Roman" w:cs="Times New Roman"/>
+          <w:b/>
+          <w:bCs/>
+        </w:rPr>
+        <w:t xml:space="preserve"> intrusion scenario</w:t>
+      </w:r>
+      <w:r>
+        <w:rPr>
+          <w:rFonts w:ascii="Times New Roman" w:hAnsi="Times New Roman" w:cs="Times New Roman"/>
+          <w:b/>
+          <w:bCs/>
+        </w:rPr>
+        <w:t>s</w:t>
       </w:r>
     </w:p>
     <w:p>
@@ -20413,6 +20414,33 @@
         <w:jc w:val="both"/>
         <w:rPr>
           <w:rFonts w:ascii="Times New Roman" w:eastAsiaTheme="minorEastAsia" w:hAnsi="Times New Roman" w:cs="Times New Roman"/>
+          <w:i/>
+          <w:iCs/>
+        </w:rPr>
+      </w:pPr>
+      <w:r>
+        <w:rPr>
+          <w:rFonts w:ascii="Times New Roman" w:eastAsiaTheme="minorEastAsia" w:hAnsi="Times New Roman" w:cs="Times New Roman"/>
+          <w:i/>
+          <w:iCs/>
+        </w:rPr>
+        <w:t>Acute</w:t>
+      </w:r>
+      <w:r>
+        <w:rPr>
+          <w:rFonts w:ascii="Times New Roman" w:eastAsiaTheme="minorEastAsia" w:hAnsi="Times New Roman" w:cs="Times New Roman"/>
+          <w:i/>
+          <w:iCs/>
+        </w:rPr>
+        <w:t xml:space="preserve"> intrusion simulations set 1:</w:t>
+      </w:r>
+    </w:p>
+    <w:p>
+      <w:pPr>
+        <w:spacing w:line="480" w:lineRule="auto"/>
+        <w:jc w:val="both"/>
+        <w:rPr>
+          <w:rFonts w:ascii="Times New Roman" w:eastAsiaTheme="minorEastAsia" w:hAnsi="Times New Roman" w:cs="Times New Roman"/>
           <w:iCs/>
         </w:rPr>
       </w:pPr>
@@ -20535,6 +20563,7 @@
         <w:rPr>
           <w:rFonts w:ascii="Times New Roman" w:eastAsiaTheme="minorEastAsia" w:hAnsi="Times New Roman" w:cs="Times New Roman"/>
         </w:rPr>
+        <w:lastRenderedPageBreak/>
         <w:t xml:space="preserve">intrusion depended strongly on the relative competitiveness of intruders and locals. When intruders were </w:t>
       </w:r>
       <w:r>
@@ -21772,7 +21801,15 @@
           <w:rFonts w:ascii="Times New Roman" w:eastAsiaTheme="minorEastAsia" w:hAnsi="Times New Roman" w:cs="Times New Roman"/>
           <w:iCs/>
         </w:rPr>
-        <w:t xml:space="preserve"> intrusion on population size (Fig.4, compare right panels to left panels)</w:t>
+        <w:t xml:space="preserve"> intrusion on population size </w:t>
+      </w:r>
+      <w:r>
+        <w:rPr>
+          <w:rFonts w:ascii="Times New Roman" w:eastAsiaTheme="minorEastAsia" w:hAnsi="Times New Roman" w:cs="Times New Roman"/>
+          <w:iCs/>
+        </w:rPr>
+        <w:lastRenderedPageBreak/>
+        <w:t>(Fig.4, compare right panels to left panels)</w:t>
       </w:r>
       <w:r>
         <w:rPr>
@@ -21867,15 +21904,7 @@
           <w:rFonts w:ascii="Times New Roman" w:eastAsiaTheme="minorEastAsia" w:hAnsi="Times New Roman" w:cs="Times New Roman"/>
           <w:iCs/>
         </w:rPr>
-        <w:t xml:space="preserve">), but rather the effects of a given </w:t>
-      </w:r>
-      <w:r>
-        <w:rPr>
-          <w:rFonts w:ascii="Times New Roman" w:eastAsiaTheme="minorEastAsia" w:hAnsi="Times New Roman" w:cs="Times New Roman"/>
-          <w:iCs/>
-        </w:rPr>
-        <w:lastRenderedPageBreak/>
-        <w:t xml:space="preserve">level of maladaptation on the number of spawners. </w:t>
+        <w:t xml:space="preserve">), but rather the effects of a given level of maladaptation on the number of spawners. </w:t>
       </w:r>
       <m:oMath>
         <m:r>
@@ -22312,6 +22341,16 @@
         <w:t xml:space="preserve">Fig.S6). </w:t>
       </w:r>
     </w:p>
+    <w:p>
+      <w:pPr>
+        <w:spacing w:line="480" w:lineRule="auto"/>
+        <w:jc w:val="both"/>
+        <w:rPr>
+          <w:rFonts w:ascii="Times New Roman" w:eastAsiaTheme="minorEastAsia" w:hAnsi="Times New Roman" w:cs="Times New Roman"/>
+          <w:iCs/>
+        </w:rPr>
+      </w:pPr>
+    </w:p>
     <w:bookmarkEnd w:id="8"/>
     <w:p>
       <w:pPr>
@@ -22825,7 +22864,14 @@
         <w:rPr>
           <w:rFonts w:ascii="Times New Roman" w:eastAsiaTheme="minorEastAsia" w:hAnsi="Times New Roman" w:cs="Times New Roman"/>
         </w:rPr>
-        <w:t xml:space="preserve"> dipped below 1 by around generation 25, however, soft selection no longer occurred and hence </w:t>
+        <w:t xml:space="preserve"> dipped below 1 by around </w:t>
+      </w:r>
+      <w:r>
+        <w:rPr>
+          <w:rFonts w:ascii="Times New Roman" w:eastAsiaTheme="minorEastAsia" w:hAnsi="Times New Roman" w:cs="Times New Roman"/>
+        </w:rPr>
+        <w:lastRenderedPageBreak/>
+        <w:t xml:space="preserve">generation 25, however, soft selection no longer occurred and hence </w:t>
       </w:r>
       <m:oMath>
         <m:sSub>
@@ -22953,15 +22999,7 @@
           <w:rFonts w:ascii="Times New Roman" w:eastAsiaTheme="minorEastAsia" w:hAnsi="Times New Roman" w:cs="Times New Roman"/>
           <w:iCs/>
         </w:rPr>
-        <w:t xml:space="preserve">there as soft selection was no longer occurring given </w:t>
-      </w:r>
-      <w:r>
-        <w:rPr>
-          <w:rFonts w:ascii="Times New Roman" w:eastAsiaTheme="minorEastAsia" w:hAnsi="Times New Roman" w:cs="Times New Roman"/>
-          <w:iCs/>
-        </w:rPr>
-        <w:lastRenderedPageBreak/>
-        <w:t xml:space="preserve">that </w:t>
+        <w:t xml:space="preserve">there as soft selection was no longer occurring given that </w:t>
       </w:r>
       <m:oMath>
         <m:r>
@@ -23799,7 +23837,15 @@
           <w:rFonts w:ascii="Times New Roman" w:eastAsiaTheme="minorEastAsia" w:hAnsi="Times New Roman" w:cs="Times New Roman"/>
           <w:iCs/>
         </w:rPr>
-        <w:t xml:space="preserve"> scenarios, complete genetic replacement of locals by the foreign/domesticated type occurred (Fig.6D, green and </w:t>
+        <w:t xml:space="preserve"> scenarios, complete genetic replacement of locals by the </w:t>
+      </w:r>
+      <w:r>
+        <w:rPr>
+          <w:rFonts w:ascii="Times New Roman" w:eastAsiaTheme="minorEastAsia" w:hAnsi="Times New Roman" w:cs="Times New Roman"/>
+          <w:iCs/>
+        </w:rPr>
+        <w:lastRenderedPageBreak/>
+        <w:t xml:space="preserve">foreign/domesticated type occurred (Fig.6D, green and </w:t>
       </w:r>
       <w:r>
         <w:rPr>
@@ -23925,7 +23971,6 @@
           <w:rFonts w:ascii="Times New Roman" w:eastAsiaTheme="minorEastAsia" w:hAnsi="Times New Roman" w:cs="Times New Roman"/>
           <w:iCs/>
         </w:rPr>
-        <w:lastRenderedPageBreak/>
         <w:t>indicative of</w:t>
       </w:r>
       <w:r>
@@ -24824,6 +24869,7 @@
           <w:rFonts w:ascii="Times New Roman" w:eastAsiaTheme="minorEastAsia" w:hAnsi="Times New Roman" w:cs="Times New Roman"/>
           <w:iCs/>
         </w:rPr>
+        <w:lastRenderedPageBreak/>
         <w:t xml:space="preserve">The </w:t>
       </w:r>
       <w:r>
@@ -24978,15 +25024,7 @@
           <w:rFonts w:ascii="Times New Roman" w:eastAsiaTheme="minorEastAsia" w:hAnsi="Times New Roman" w:cs="Times New Roman"/>
           <w:iCs/>
         </w:rPr>
-        <w:t xml:space="preserve">intruders competitively </w:t>
-      </w:r>
-      <w:r>
-        <w:rPr>
-          <w:rFonts w:ascii="Times New Roman" w:eastAsiaTheme="minorEastAsia" w:hAnsi="Times New Roman" w:cs="Times New Roman"/>
-          <w:iCs/>
-        </w:rPr>
-        <w:lastRenderedPageBreak/>
-        <w:t>equal</w:t>
+        <w:t>intruders competitively equal</w:t>
       </w:r>
       <w:r>
         <w:rPr>
@@ -25592,6 +25630,7 @@
           <w:rFonts w:ascii="Times New Roman" w:eastAsiaTheme="minorEastAsia" w:hAnsi="Times New Roman" w:cs="Times New Roman"/>
           <w:iCs/>
         </w:rPr>
+        <w:lastRenderedPageBreak/>
         <w:t xml:space="preserve">Soft selection remains a relatively poorly appreciated aspect of eco-evolutionary dynamics, yet one that is highly relevant to a range of </w:t>
       </w:r>
       <w:r>
@@ -25731,15 +25770,7 @@
           <w:rFonts w:ascii="Times New Roman" w:eastAsiaTheme="minorEastAsia" w:hAnsi="Times New Roman" w:cs="Times New Roman"/>
           <w:iCs/>
         </w:rPr>
-        <w:t xml:space="preserve">, </w:t>
-      </w:r>
-      <w:r>
-        <w:rPr>
-          <w:rFonts w:ascii="Times New Roman" w:eastAsiaTheme="minorEastAsia" w:hAnsi="Times New Roman" w:cs="Times New Roman"/>
-          <w:iCs/>
-        </w:rPr>
-        <w:lastRenderedPageBreak/>
-        <w:t xml:space="preserve">in which </w:t>
+        <w:t xml:space="preserve">, in which </w:t>
       </w:r>
       <w:r>
         <w:rPr>
@@ -26821,7 +26852,15 @@
           <w:rFonts w:ascii="Times New Roman" w:eastAsiaTheme="minorEastAsia" w:hAnsi="Times New Roman" w:cs="Times New Roman"/>
           <w:iCs/>
         </w:rPr>
-        <w:t xml:space="preserve"> was restored by evolutionary rescue to &gt;1</w:t>
+        <w:t xml:space="preserve"> was restored by evolutionary </w:t>
+      </w:r>
+      <w:r>
+        <w:rPr>
+          <w:rFonts w:ascii="Times New Roman" w:eastAsiaTheme="minorEastAsia" w:hAnsi="Times New Roman" w:cs="Times New Roman"/>
+          <w:iCs/>
+        </w:rPr>
+        <w:lastRenderedPageBreak/>
+        <w:t>rescue to &gt;1</w:t>
       </w:r>
       <w:r>
         <w:rPr>
@@ -26995,7 +27034,6 @@
           <w:rFonts w:ascii="Times New Roman" w:eastAsiaTheme="minorEastAsia" w:hAnsi="Times New Roman" w:cs="Times New Roman"/>
           <w:iCs/>
         </w:rPr>
-        <w:lastRenderedPageBreak/>
         <w:t xml:space="preserve">Acute intrusion of maladapted invaders had similar consequences </w:t>
       </w:r>
       <w:r>
@@ -27969,7 +28007,15 @@
           <w:rFonts w:ascii="Times New Roman" w:eastAsiaTheme="minorEastAsia" w:hAnsi="Times New Roman" w:cs="Times New Roman"/>
           <w:iCs/>
         </w:rPr>
-        <w:t xml:space="preserve">In our model, we assumed that competition occurred over access to limited spawning sites, which has certainly been a major factor in the </w:t>
+        <w:t xml:space="preserve">In our model, we assumed that competition occurred over </w:t>
+      </w:r>
+      <w:r>
+        <w:rPr>
+          <w:rFonts w:ascii="Times New Roman" w:eastAsiaTheme="minorEastAsia" w:hAnsi="Times New Roman" w:cs="Times New Roman"/>
+          <w:iCs/>
+        </w:rPr>
+        <w:lastRenderedPageBreak/>
+        <w:t xml:space="preserve">access to limited spawning sites, which has certainly been a major factor in the </w:t>
       </w:r>
       <w:r>
         <w:rPr>
@@ -28132,15 +28178,7 @@
           <w:rFonts w:ascii="Times New Roman" w:eastAsiaTheme="minorEastAsia" w:hAnsi="Times New Roman" w:cs="Times New Roman"/>
           <w:iCs/>
         </w:rPr>
-        <w:t xml:space="preserve">es from </w:t>
-      </w:r>
-      <w:r>
-        <w:rPr>
-          <w:rFonts w:ascii="Times New Roman" w:eastAsiaTheme="minorEastAsia" w:hAnsi="Times New Roman" w:cs="Times New Roman"/>
-          <w:iCs/>
-        </w:rPr>
-        <w:lastRenderedPageBreak/>
-        <w:t xml:space="preserve">commercial aquaculture facilities (fish farms) </w:t>
+        <w:t xml:space="preserve">es from commercial aquaculture facilities (fish farms) </w:t>
       </w:r>
       <w:r>
         <w:rPr>
@@ -28974,7 +29012,15 @@
           <w:rFonts w:ascii="Times New Roman" w:eastAsiaTheme="minorEastAsia" w:hAnsi="Times New Roman" w:cs="Times New Roman"/>
           <w:iCs/>
         </w:rPr>
-        <w:t xml:space="preserve">They also showed that spawning by mature male parr may act as a conduit for </w:t>
+        <w:t xml:space="preserve">They also </w:t>
+      </w:r>
+      <w:r>
+        <w:rPr>
+          <w:rFonts w:ascii="Times New Roman" w:eastAsiaTheme="minorEastAsia" w:hAnsi="Times New Roman" w:cs="Times New Roman"/>
+          <w:iCs/>
+        </w:rPr>
+        <w:lastRenderedPageBreak/>
+        <w:t xml:space="preserve">showed that spawning by mature male parr may act as a conduit for </w:t>
       </w:r>
       <w:r>
         <w:rPr>
@@ -29145,15 +29191,7 @@
           <w:rFonts w:ascii="Times New Roman" w:eastAsiaTheme="minorEastAsia" w:hAnsi="Times New Roman" w:cs="Times New Roman"/>
           <w:iCs/>
         </w:rPr>
-        <w:t xml:space="preserve"> that an intermediate degree of maladaptation of aquaculture </w:t>
-      </w:r>
-      <w:r>
-        <w:rPr>
-          <w:rFonts w:ascii="Times New Roman" w:eastAsiaTheme="minorEastAsia" w:hAnsi="Times New Roman" w:cs="Times New Roman"/>
-          <w:iCs/>
-        </w:rPr>
-        <w:lastRenderedPageBreak/>
-        <w:t xml:space="preserve">escapees relative to wild fish has the most serious consequences, because extremely maladapted escapees are purged before they get a chance to reproduce. </w:t>
+        <w:t xml:space="preserve"> that an intermediate degree of maladaptation of aquaculture escapees relative to wild fish has the most serious consequences, because extremely maladapted escapees are purged before they get a chance to reproduce. </w:t>
       </w:r>
       <w:r>
         <w:rPr>
@@ -29864,7 +29902,15 @@
           <w:rFonts w:ascii="Times New Roman" w:eastAsiaTheme="minorEastAsia" w:hAnsi="Times New Roman" w:cs="Times New Roman"/>
           <w:iCs/>
         </w:rPr>
-        <w:t>ikewise, future extensions of our model could consider additional complexities such as mutation, simultaneous gene flow f</w:t>
+        <w:t xml:space="preserve">ikewise, future extensions of our </w:t>
+      </w:r>
+      <w:r>
+        <w:rPr>
+          <w:rFonts w:ascii="Times New Roman" w:eastAsiaTheme="minorEastAsia" w:hAnsi="Times New Roman" w:cs="Times New Roman"/>
+          <w:iCs/>
+        </w:rPr>
+        <w:lastRenderedPageBreak/>
+        <w:t>model could consider additional complexities such as mutation, simultaneous gene flow f</w:t>
       </w:r>
       <w:r>
         <w:rPr>
@@ -30152,14 +30198,7 @@
         <w:rPr>
           <w:rFonts w:ascii="Times New Roman" w:hAnsi="Times New Roman" w:cs="Times New Roman"/>
         </w:rPr>
-        <w:t xml:space="preserve">(Castellani et </w:t>
-      </w:r>
-      <w:r>
-        <w:rPr>
-          <w:rFonts w:ascii="Times New Roman" w:hAnsi="Times New Roman" w:cs="Times New Roman"/>
-        </w:rPr>
-        <w:lastRenderedPageBreak/>
-        <w:t>al. 2015; Kardos and Luikart 2021)</w:t>
+        <w:t>(Castellani et al. 2015; Kardos and Luikart 2021)</w:t>
       </w:r>
       <w:r>
         <w:rPr>
@@ -30203,6 +30242,16 @@
         </w:rPr>
         <w:t xml:space="preserve"> </w:t>
       </w:r>
+    </w:p>
+    <w:p>
+      <w:pPr>
+        <w:spacing w:line="480" w:lineRule="auto"/>
+        <w:jc w:val="both"/>
+        <w:rPr>
+          <w:rFonts w:ascii="Times New Roman" w:eastAsiaTheme="minorEastAsia" w:hAnsi="Times New Roman" w:cs="Times New Roman"/>
+          <w:iCs/>
+        </w:rPr>
+      </w:pPr>
     </w:p>
     <w:p>
       <w:pPr>
@@ -30712,7 +30761,8 @@
           <w:bCs/>
           <w:iCs/>
         </w:rPr>
-        <w:t xml:space="preserve">RJOS was funded by </w:t>
+        <w:lastRenderedPageBreak/>
+        <w:t xml:space="preserve">RJOS was </w:t>
       </w:r>
       <w:r>
         <w:rPr>
@@ -30720,6 +30770,30 @@
           <w:bCs/>
           <w:iCs/>
         </w:rPr>
+        <w:t>supported</w:t>
+      </w:r>
+      <w:r>
+        <w:rPr>
+          <w:rFonts w:ascii="Times New Roman" w:eastAsiaTheme="minorEastAsia" w:hAnsi="Times New Roman" w:cs="Times New Roman"/>
+          <w:bCs/>
+          <w:iCs/>
+        </w:rPr>
+        <w:t xml:space="preserve"> </w:t>
+      </w:r>
+      <w:r>
+        <w:rPr>
+          <w:rFonts w:ascii="Times New Roman" w:eastAsiaTheme="minorEastAsia" w:hAnsi="Times New Roman" w:cs="Times New Roman"/>
+          <w:bCs/>
+          <w:iCs/>
+        </w:rPr>
+        <w:t xml:space="preserve">by </w:t>
+      </w:r>
+      <w:r>
+        <w:rPr>
+          <w:rFonts w:ascii="Times New Roman" w:eastAsiaTheme="minorEastAsia" w:hAnsi="Times New Roman" w:cs="Times New Roman"/>
+          <w:bCs/>
+          <w:iCs/>
+        </w:rPr>
         <w:t xml:space="preserve">a </w:t>
       </w:r>
       <w:proofErr w:type="spellStart"/>
@@ -30756,7 +30830,7 @@
           <w:bCs/>
           <w:iCs/>
         </w:rPr>
-        <w:t xml:space="preserve"> Profi7 award (Human Diversity). </w:t>
+        <w:t xml:space="preserve"> Profi7</w:t>
       </w:r>
       <w:r>
         <w:rPr>
@@ -30764,6 +30838,38 @@
           <w:bCs/>
           <w:iCs/>
         </w:rPr>
+        <w:t xml:space="preserve"> award</w:t>
+      </w:r>
+      <w:r>
+        <w:rPr>
+          <w:rFonts w:ascii="Times New Roman" w:eastAsiaTheme="minorEastAsia" w:hAnsi="Times New Roman" w:cs="Times New Roman"/>
+          <w:bCs/>
+          <w:iCs/>
+        </w:rPr>
+        <w:t xml:space="preserve"> (Human Diversity</w:t>
+      </w:r>
+      <w:r>
+        <w:rPr>
+          <w:rFonts w:ascii="Times New Roman" w:eastAsiaTheme="minorEastAsia" w:hAnsi="Times New Roman" w:cs="Times New Roman"/>
+          <w:bCs/>
+          <w:iCs/>
+        </w:rPr>
+        <w:t xml:space="preserve"> – Award Number: 352727</w:t>
+      </w:r>
+      <w:r>
+        <w:rPr>
+          <w:rFonts w:ascii="Times New Roman" w:eastAsiaTheme="minorEastAsia" w:hAnsi="Times New Roman" w:cs="Times New Roman"/>
+          <w:bCs/>
+          <w:iCs/>
+        </w:rPr>
+        <w:t xml:space="preserve">). </w:t>
+      </w:r>
+      <w:r>
+        <w:rPr>
+          <w:rFonts w:ascii="Times New Roman" w:eastAsiaTheme="minorEastAsia" w:hAnsi="Times New Roman" w:cs="Times New Roman"/>
+          <w:bCs/>
+          <w:iCs/>
+        </w:rPr>
         <w:t xml:space="preserve">The </w:t>
       </w:r>
       <w:r>
@@ -30773,6 +30879,14 @@
           <w:iCs/>
         </w:rPr>
         <w:t>authors declare no conflicts of interest with the work herein.</w:t>
+      </w:r>
+      <w:r>
+        <w:rPr>
+          <w:rFonts w:ascii="Times New Roman" w:eastAsiaTheme="minorEastAsia" w:hAnsi="Times New Roman" w:cs="Times New Roman"/>
+          <w:bCs/>
+          <w:iCs/>
+        </w:rPr>
+        <w:t xml:space="preserve"> AK was supported by </w:t>
       </w:r>
     </w:p>
     <w:p>
@@ -30815,7 +30929,6 @@
           <w:bCs/>
           <w:iCs/>
         </w:rPr>
-        <w:lastRenderedPageBreak/>
         <w:t>References</w:t>
       </w:r>
     </w:p>
@@ -30972,6 +31085,7 @@
         <w:spacing w:line="240" w:lineRule="auto"/>
       </w:pPr>
       <w:r>
+        <w:lastRenderedPageBreak/>
         <w:t>Christie, M. R., M. L. Marine, R. A. French, and M. S. Blouin. 2012. Genetic adaptation to captivity can occur in a single generation. Proceedings of the National Academy of Sciences 109:238–242. National Acad Sciences.</w:t>
       </w:r>
     </w:p>
@@ -31008,7 +31122,6 @@
         <w:spacing w:line="240" w:lineRule="auto"/>
       </w:pPr>
       <w:r>
-        <w:lastRenderedPageBreak/>
         <w:t>Fleming, I. A., and M. R. Gross. 1993. Breeding Success of Hatchery and Wild Coho Salmon (Oncorhynchus Kisutch) in Competition. Ecological Applications 3:230–245. Ecological Society of America.</w:t>
       </w:r>
     </w:p>
@@ -31153,6 +31266,7 @@
         <w:spacing w:line="240" w:lineRule="auto"/>
       </w:pPr>
       <w:r>
+        <w:lastRenderedPageBreak/>
         <w:t>Hindar, K., I. A. Fleming, P. McGinnity, and O. Diserud. 2006. Genetic and ecological effects of salmon farming on wild salmon: modelling from experimental results. ICES Journal of Marine Science: Journal du Conseil 63:1234–1247.</w:t>
       </w:r>
     </w:p>
@@ -31180,7 +31294,6 @@
         <w:spacing w:line="240" w:lineRule="auto"/>
       </w:pPr>
       <w:r>
-        <w:lastRenderedPageBreak/>
         <w:t>Kane, A., D. Ayllón, R. J. O’Sullivan, P. McGinnity, and T. E. Reed. 2022. Escalating the conflict? Intersex genetic correlations influence adaptation to environmental change in facultatively migratory populations. Evolutionary Applications 15:773–789. Wiley Online Library.</w:t>
       </w:r>
     </w:p>
@@ -31298,7 +31411,11 @@
         <w:spacing w:line="240" w:lineRule="auto"/>
       </w:pPr>
       <w:r>
-        <w:t>O’Sullivan, R. J., T. Aykanat, S. E. Johnston, G. Rogan, R. Poole, P. A. Prodöhl, E. De Eyto, C. R. Primmer, P. McGinnity, and T. E. Reed. 2020. Captive-bred Atlantic salmon released into the wild have fewer offspring than wild-bred fish and decrease population productivity: Relative fitness in Atlantic salmon. Proceedings of the Royal Society B: Biological Sciences 287.</w:t>
+        <w:t xml:space="preserve">O’Sullivan, R. J., T. Aykanat, S. E. Johnston, G. Rogan, R. Poole, P. A. Prodöhl, E. De Eyto, C. R. Primmer, P. McGinnity, and T. E. Reed. 2020. Captive-bred Atlantic salmon released into the wild have </w:t>
+      </w:r>
+      <w:r>
+        <w:lastRenderedPageBreak/>
+        <w:t>fewer offspring than wild-bred fish and decrease population productivity: Relative fitness in Atlantic salmon. Proceedings of the Royal Society B: Biological Sciences 287.</w:t>
       </w:r>
     </w:p>
     <w:p>
@@ -31325,7 +31442,6 @@
         <w:spacing w:line="240" w:lineRule="auto"/>
       </w:pPr>
       <w:r>
-        <w:lastRenderedPageBreak/>
         <w:t>Reed, T. E., P. Prodöhl, R. Hynes, T. Cross, A. Ferguson, and P. McGinnity. 2015. Quantifying heritable variation in fitness-related traits of wild, farmed and hybrid Atlantic salmon families in a wild river environment. Heredity.</w:t>
       </w:r>
     </w:p>
@@ -31479,6 +31595,7 @@
         <w:spacing w:line="240" w:lineRule="auto"/>
       </w:pPr>
       <w:r>
+        <w:lastRenderedPageBreak/>
         <w:t xml:space="preserve">Young, K. A. 2004. Toward evolutionary management: lessons from salmonids. Pp. 358–376 </w:t>
       </w:r>
       <w:r>
@@ -33498,16 +33615,14 @@
                               </w:rPr>
                               <w:t>) over time where the dashed line represents exact population replacement (</w:t>
                             </w:r>
-                            <w:proofErr w:type="gramStart"/>
                             <w:r>
                               <w:rPr>
                                 <w:rFonts w:ascii="Times New Roman" w:hAnsi="Times New Roman" w:cs="Times New Roman"/>
                                 <w:sz w:val="20"/>
                                 <w:szCs w:val="20"/>
                               </w:rPr>
-                              <w:t>i.e.</w:t>
+                              <w:t>i.e.,</w:t>
                             </w:r>
-                            <w:proofErr w:type="gramEnd"/>
                             <w:r>
                               <w:rPr>
                                 <w:rFonts w:ascii="Times New Roman" w:hAnsi="Times New Roman" w:cs="Times New Roman"/>
@@ -34013,16 +34128,14 @@
                         </w:rPr>
                         <w:t>) over time where the dashed line represents exact population replacement (</w:t>
                       </w:r>
-                      <w:proofErr w:type="gramStart"/>
                       <w:r>
                         <w:rPr>
                           <w:rFonts w:ascii="Times New Roman" w:hAnsi="Times New Roman" w:cs="Times New Roman"/>
                           <w:sz w:val="20"/>
                           <w:szCs w:val="20"/>
                         </w:rPr>
-                        <w:t>i.e.</w:t>
+                        <w:t>i.e.,</w:t>
                       </w:r>
-                      <w:proofErr w:type="gramEnd"/>
                       <w:r>
                         <w:rPr>
                           <w:rFonts w:ascii="Times New Roman" w:hAnsi="Times New Roman" w:cs="Times New Roman"/>
@@ -36786,9 +36899,9 @@
                                 <w:noProof/>
                               </w:rPr>
                               <w:drawing>
-                                <wp:inline distT="0" distB="0" distL="0" distR="0" wp14:anchorId="752D457E" wp14:editId="64CFEC9B">
-                                  <wp:extent cx="7539598" cy="6289040"/>
-                                  <wp:effectExtent l="0" t="0" r="4445" b="0"/>
+                                <wp:inline distT="0" distB="0" distL="0" distR="0" wp14:anchorId="752D457E" wp14:editId="0D6E233B">
+                                  <wp:extent cx="7052946" cy="5883106"/>
+                                  <wp:effectExtent l="0" t="0" r="0" b="3810"/>
                                   <wp:docPr id="26" name="Picture 26"/>
                                   <wp:cNvGraphicFramePr>
                                     <a:graphicFrameLocks xmlns:a="http://schemas.openxmlformats.org/drawingml/2006/main" noChangeAspect="1"/>
@@ -36809,7 +36922,7 @@
                                         <pic:spPr>
                                           <a:xfrm>
                                             <a:off x="0" y="0"/>
-                                            <a:ext cx="7542525" cy="6291482"/>
+                                            <a:ext cx="7061094" cy="5889903"/>
                                           </a:xfrm>
                                           <a:prstGeom prst="rect">
                                             <a:avLst/>
@@ -36853,9 +36966,9 @@
                           <w:noProof/>
                         </w:rPr>
                         <w:drawing>
-                          <wp:inline distT="0" distB="0" distL="0" distR="0" wp14:anchorId="752D457E" wp14:editId="64CFEC9B">
-                            <wp:extent cx="7539598" cy="6289040"/>
-                            <wp:effectExtent l="0" t="0" r="4445" b="0"/>
+                          <wp:inline distT="0" distB="0" distL="0" distR="0" wp14:anchorId="752D457E" wp14:editId="0D6E233B">
+                            <wp:extent cx="7052946" cy="5883106"/>
+                            <wp:effectExtent l="0" t="0" r="0" b="3810"/>
                             <wp:docPr id="26" name="Picture 26"/>
                             <wp:cNvGraphicFramePr>
                               <a:graphicFrameLocks xmlns:a="http://schemas.openxmlformats.org/drawingml/2006/main" noChangeAspect="1"/>
@@ -36876,7 +36989,7 @@
                                   <pic:spPr>
                                     <a:xfrm>
                                       <a:off x="0" y="0"/>
-                                      <a:ext cx="7542525" cy="6291482"/>
+                                      <a:ext cx="7061094" cy="5889903"/>
                                     </a:xfrm>
                                     <a:prstGeom prst="rect">
                                       <a:avLst/>
@@ -37094,15 +37207,15 @@
         <mc:AlternateContent>
           <mc:Choice Requires="wps">
             <w:drawing>
-              <wp:anchor distT="0" distB="0" distL="114300" distR="114300" simplePos="0" relativeHeight="251668480" behindDoc="0" locked="0" layoutInCell="1" allowOverlap="1" wp14:anchorId="566440CB" wp14:editId="5F16946C">
+              <wp:anchor distT="0" distB="0" distL="114300" distR="114300" simplePos="0" relativeHeight="251668480" behindDoc="0" locked="0" layoutInCell="1" allowOverlap="1" wp14:anchorId="566440CB" wp14:editId="27B3AB1A">
                 <wp:simplePos x="0" y="0"/>
                 <wp:positionH relativeFrom="column">
-                  <wp:posOffset>409575</wp:posOffset>
+                  <wp:posOffset>352425</wp:posOffset>
                 </wp:positionH>
                 <wp:positionV relativeFrom="paragraph">
-                  <wp:posOffset>157480</wp:posOffset>
+                  <wp:posOffset>109855</wp:posOffset>
                 </wp:positionV>
-                <wp:extent cx="7953375" cy="1143000"/>
+                <wp:extent cx="7953375" cy="800100"/>
                 <wp:effectExtent l="0" t="0" r="9525" b="0"/>
                 <wp:wrapNone/>
                 <wp:docPr id="30" name="Text Box 30"/>
@@ -37114,7 +37227,7 @@
                       <wps:spPr>
                         <a:xfrm>
                           <a:off x="0" y="0"/>
-                          <a:ext cx="7953375" cy="1143000"/>
+                          <a:ext cx="7953375" cy="800100"/>
                         </a:xfrm>
                         <a:prstGeom prst="rect">
                           <a:avLst/>
@@ -37262,59 +37375,7 @@
                                 <w:sz w:val="20"/>
                                 <w:szCs w:val="20"/>
                               </w:rPr>
-                              <w:t xml:space="preserve">intruders competitively superior to locals. </w:t>
-                            </w:r>
-                            <w:r>
-                              <w:rPr>
-                                <w:rFonts w:ascii="Times New Roman" w:hAnsi="Times New Roman" w:cs="Times New Roman"/>
-                                <w:sz w:val="20"/>
-                                <w:szCs w:val="20"/>
-                              </w:rPr>
-                              <w:t xml:space="preserve">The intruders are maladapted with respect to </w:t>
-                            </w:r>
-                            <m:oMath>
-                              <m:sSub>
-                                <m:sSubPr>
-                                  <m:ctrlPr>
-                                    <w:rPr>
-                                      <w:rFonts w:ascii="Cambria Math" w:hAnsi="Cambria Math" w:cs="Times New Roman"/>
-                                      <w:i/>
-                                      <w:iCs/>
-                                      <w:sz w:val="20"/>
-                                      <w:szCs w:val="20"/>
-                                    </w:rPr>
-                                  </m:ctrlPr>
-                                </m:sSubPr>
-                                <m:e>
-                                  <m:r>
-                                    <w:rPr>
-                                      <w:rFonts w:ascii="Cambria Math" w:hAnsi="Cambria Math" w:cs="Times New Roman"/>
-                                      <w:sz w:val="20"/>
-                                      <w:szCs w:val="20"/>
-                                    </w:rPr>
-                                    <m:t>Z</m:t>
-                                  </m:r>
-                                </m:e>
-                                <m:sub>
-                                  <m:r>
-                                    <w:rPr>
-                                      <w:rFonts w:ascii="Cambria Math" w:hAnsi="Cambria Math" w:cs="Times New Roman"/>
-                                      <w:sz w:val="20"/>
-                                      <w:szCs w:val="20"/>
-                                    </w:rPr>
-                                    <m:t>HARD</m:t>
-                                  </m:r>
-                                </m:sub>
-                              </m:sSub>
-                            </m:oMath>
-                            <w:r>
-                              <w:rPr>
-                                <w:rFonts w:ascii="Times New Roman" w:eastAsiaTheme="minorEastAsia" w:hAnsi="Times New Roman" w:cs="Times New Roman"/>
-                                <w:iCs/>
-                                <w:sz w:val="20"/>
-                                <w:szCs w:val="20"/>
-                              </w:rPr>
-                              <w:t xml:space="preserve"> in all three cases. </w:t>
+                              <w:t>intruders competitively superior to locals</w:t>
                             </w:r>
                             <w:r>
                               <w:rPr>
@@ -37322,51 +37383,7 @@
                                 <w:sz w:val="20"/>
                                 <w:szCs w:val="20"/>
                               </w:rPr>
-                              <w:t xml:space="preserve">(A) Evolutionary trajectory of </w:t>
-                            </w:r>
-                            <m:oMath>
-                              <m:sSub>
-                                <m:sSubPr>
-                                  <m:ctrlPr>
-                                    <w:rPr>
-                                      <w:rFonts w:ascii="Cambria Math" w:hAnsi="Cambria Math" w:cs="Times New Roman"/>
-                                      <w:i/>
-                                      <w:iCs/>
-                                      <w:sz w:val="20"/>
-                                      <w:szCs w:val="20"/>
-                                    </w:rPr>
-                                  </m:ctrlPr>
-                                </m:sSubPr>
-                                <m:e>
-                                  <m:r>
-                                    <w:rPr>
-                                      <w:rFonts w:ascii="Cambria Math" w:hAnsi="Cambria Math" w:cs="Times New Roman"/>
-                                      <w:sz w:val="20"/>
-                                      <w:szCs w:val="20"/>
-                                    </w:rPr>
-                                    <m:t>Z</m:t>
-                                  </m:r>
-                                </m:e>
-                                <m:sub>
-                                  <m:r>
-                                    <w:rPr>
-                                      <w:rFonts w:ascii="Cambria Math" w:hAnsi="Cambria Math" w:cs="Times New Roman"/>
-                                      <w:sz w:val="20"/>
-                                      <w:szCs w:val="20"/>
-                                    </w:rPr>
-                                    <m:t>HARD</m:t>
-                                  </m:r>
-                                </m:sub>
-                              </m:sSub>
-                            </m:oMath>
-                            <w:r>
-                              <w:rPr>
-                                <w:rFonts w:ascii="Times New Roman" w:eastAsiaTheme="minorEastAsia" w:hAnsi="Times New Roman" w:cs="Times New Roman"/>
-                                <w:iCs/>
-                                <w:sz w:val="20"/>
-                                <w:szCs w:val="20"/>
-                              </w:rPr>
-                              <w:t xml:space="preserve"> (dashed line = optimum)</w:t>
+                              <w:t xml:space="preserve">. </w:t>
                             </w:r>
                             <w:r>
                               <w:rPr>
@@ -37374,86 +37391,7 @@
                                 <w:sz w:val="20"/>
                                 <w:szCs w:val="20"/>
                               </w:rPr>
-                              <w:t xml:space="preserve">. (B) Trajectory of </w:t>
-                            </w:r>
-                            <m:oMath>
-                              <m:r>
-                                <w:rPr>
-                                  <w:rFonts w:ascii="Cambria Math" w:hAnsi="Cambria Math" w:cs="Times New Roman"/>
-                                  <w:sz w:val="20"/>
-                                  <w:szCs w:val="20"/>
-                                </w:rPr>
-                                <m:t>RPS</m:t>
-                              </m:r>
-                            </m:oMath>
-                            <w:r>
-                              <w:rPr>
-                                <w:rFonts w:ascii="Times New Roman" w:eastAsiaTheme="minorEastAsia" w:hAnsi="Times New Roman" w:cs="Times New Roman"/>
-                                <w:sz w:val="20"/>
-                                <w:szCs w:val="20"/>
-                              </w:rPr>
-                              <w:t xml:space="preserve"> over time (dashed line = replac</w:t>
-                            </w:r>
-                            <w:proofErr w:type="spellStart"/>
-                            <w:r>
-                              <w:rPr>
-                                <w:rFonts w:ascii="Times New Roman" w:eastAsiaTheme="minorEastAsia" w:hAnsi="Times New Roman" w:cs="Times New Roman"/>
-                                <w:sz w:val="20"/>
-                                <w:szCs w:val="20"/>
-                              </w:rPr>
-                              <w:t>ement</w:t>
-                            </w:r>
-                            <w:proofErr w:type="spellEnd"/>
-                            <w:r>
-                              <w:rPr>
-                                <w:rFonts w:ascii="Times New Roman" w:eastAsiaTheme="minorEastAsia" w:hAnsi="Times New Roman" w:cs="Times New Roman"/>
-                                <w:sz w:val="20"/>
-                                <w:szCs w:val="20"/>
-                              </w:rPr>
-                              <w:t xml:space="preserve">). (C) Evolutionary trajectory of </w:t>
-                            </w:r>
-                            <m:oMath>
-                              <m:sSub>
-                                <m:sSubPr>
-                                  <m:ctrlPr>
-                                    <w:rPr>
-                                      <w:rFonts w:ascii="Cambria Math" w:hAnsi="Cambria Math" w:cs="Times New Roman"/>
-                                      <w:i/>
-                                      <w:iCs/>
-                                      <w:sz w:val="20"/>
-                                      <w:szCs w:val="20"/>
-                                    </w:rPr>
-                                  </m:ctrlPr>
-                                </m:sSubPr>
-                                <m:e>
-                                  <m:r>
-                                    <w:rPr>
-                                      <w:rFonts w:ascii="Cambria Math" w:hAnsi="Cambria Math" w:cs="Times New Roman"/>
-                                      <w:sz w:val="20"/>
-                                      <w:szCs w:val="20"/>
-                                    </w:rPr>
-                                    <m:t>Z</m:t>
-                                  </m:r>
-                                </m:e>
-                                <m:sub>
-                                  <m:r>
-                                    <w:rPr>
-                                      <w:rFonts w:ascii="Cambria Math" w:hAnsi="Cambria Math" w:cs="Times New Roman"/>
-                                      <w:sz w:val="20"/>
-                                      <w:szCs w:val="20"/>
-                                    </w:rPr>
-                                    <m:t>HARD</m:t>
-                                  </m:r>
-                                </m:sub>
-                              </m:sSub>
-                            </m:oMath>
-                            <w:r>
-                              <w:rPr>
-                                <w:rFonts w:ascii="Times New Roman" w:eastAsiaTheme="minorEastAsia" w:hAnsi="Times New Roman" w:cs="Times New Roman"/>
-                                <w:sz w:val="20"/>
-                                <w:szCs w:val="20"/>
-                              </w:rPr>
-                              <w:t xml:space="preserve">. (D) Changes in frequency of foreign/domesticated allele at neutral locus over time. (E) Trajectory of number of spawners </w:t>
+                              <w:t>Each panel shows the trajectory of number of spawners over time, with the average taken each generation over only those replicate populations that persisted (</w:t>
                             </w:r>
                             <m:oMath>
                               <m:sSub>
@@ -37491,71 +37429,21 @@
                               </m:sSub>
                               <m:r>
                                 <w:rPr>
-                                  <w:rFonts w:ascii="Cambria Math" w:eastAsiaTheme="minorEastAsia" w:hAnsi="Cambria Math" w:cs="Times New Roman"/>
+                                  <w:rFonts w:ascii="Cambria Math" w:hAnsi="Cambria Math" w:cs="Times New Roman"/>
                                   <w:sz w:val="20"/>
                                   <w:szCs w:val="20"/>
                                 </w:rPr>
-                                <m:t xml:space="preserve"> </m:t>
+                                <m:t>&gt;0</m:t>
                               </m:r>
                             </m:oMath>
                             <w:r>
                               <w:rPr>
                                 <w:rFonts w:ascii="Times New Roman" w:eastAsiaTheme="minorEastAsia" w:hAnsi="Times New Roman" w:cs="Times New Roman"/>
+                                <w:iCs/>
                                 <w:sz w:val="20"/>
                                 <w:szCs w:val="20"/>
                               </w:rPr>
-                              <w:t xml:space="preserve">over time. (F) Trajectory of number of recruits </w:t>
-                            </w:r>
-                            <m:oMath>
-                              <m:sSub>
-                                <m:sSubPr>
-                                  <m:ctrlPr>
-                                    <w:rPr>
-                                      <w:rFonts w:ascii="Cambria Math" w:hAnsi="Cambria Math" w:cs="Times New Roman"/>
-                                      <w:i/>
-                                      <w:iCs/>
-                                      <w:sz w:val="20"/>
-                                      <w:szCs w:val="20"/>
-                                    </w:rPr>
-                                  </m:ctrlPr>
-                                </m:sSubPr>
-                                <m:e>
-                                  <m:r>
-                                    <w:rPr>
-                                      <w:rFonts w:ascii="Cambria Math" w:hAnsi="Cambria Math" w:cs="Times New Roman"/>
-                                      <w:sz w:val="20"/>
-                                      <w:szCs w:val="20"/>
-                                    </w:rPr>
-                                    <m:t>N</m:t>
-                                  </m:r>
-                                </m:e>
-                                <m:sub>
-                                  <m:r>
-                                    <w:rPr>
-                                      <w:rFonts w:ascii="Cambria Math" w:hAnsi="Cambria Math" w:cs="Times New Roman"/>
-                                      <w:sz w:val="20"/>
-                                      <w:szCs w:val="20"/>
-                                    </w:rPr>
-                                    <m:t>R</m:t>
-                                  </m:r>
-                                </m:sub>
-                              </m:sSub>
-                              <m:r>
-                                <w:rPr>
-                                  <w:rFonts w:ascii="Cambria Math" w:eastAsiaTheme="minorEastAsia" w:hAnsi="Cambria Math" w:cs="Times New Roman"/>
-                                  <w:sz w:val="20"/>
-                                  <w:szCs w:val="20"/>
-                                </w:rPr>
-                                <m:t xml:space="preserve"> </m:t>
-                              </m:r>
-                            </m:oMath>
-                            <w:r>
-                              <w:rPr>
-                                <w:rFonts w:ascii="Times New Roman" w:eastAsiaTheme="minorEastAsia" w:hAnsi="Times New Roman" w:cs="Times New Roman"/>
-                                <w:sz w:val="20"/>
-                                <w:szCs w:val="20"/>
-                              </w:rPr>
-                              <w:t xml:space="preserve">over time. </w:t>
+                              <w:t xml:space="preserve">). Initial </w:t>
                             </w:r>
                             <m:oMath>
                               <m:sSup>
@@ -37590,25 +37478,6 @@
                                   </m:r>
                                 </m:sup>
                               </m:sSup>
-                              <m:r>
-                                <w:rPr>
-                                  <w:rFonts w:ascii="Cambria Math" w:eastAsiaTheme="minorEastAsia" w:hAnsi="Cambria Math" w:cs="Times New Roman"/>
-                                  <w:sz w:val="20"/>
-                                  <w:szCs w:val="20"/>
-                                </w:rPr>
-                                <m:t>(initial</m:t>
-                              </m:r>
-                              <m:r>
-                                <m:rPr>
-                                  <m:sty m:val="p"/>
-                                </m:rPr>
-                                <w:rPr>
-                                  <w:rFonts w:ascii="Cambria Math" w:eastAsiaTheme="minorEastAsia" w:hAnsi="Cambria Math" w:cs="Times New Roman"/>
-                                  <w:sz w:val="20"/>
-                                  <w:szCs w:val="20"/>
-                                </w:rPr>
-                                <m:t>)</m:t>
-                              </m:r>
                             </m:oMath>
                             <w:r>
                               <w:rPr>
@@ -37647,7 +37516,7 @@
           </mc:Choice>
           <mc:Fallback>
             <w:pict>
-              <v:shape w14:anchorId="566440CB" id="Text Box 30" o:spid="_x0000_s1035" type="#_x0000_t202" style="position:absolute;left:0;text-align:left;margin-left:32.25pt;margin-top:12.4pt;width:626.25pt;height:90pt;z-index:251668480;visibility:visible;mso-wrap-style:square;mso-height-percent:0;mso-wrap-distance-left:9pt;mso-wrap-distance-top:0;mso-wrap-distance-right:9pt;mso-wrap-distance-bottom:0;mso-position-horizontal:absolute;mso-position-horizontal-relative:text;mso-position-vertical:absolute;mso-position-vertical-relative:text;mso-height-percent:0;mso-height-relative:margin;v-text-anchor:top" o:gfxdata="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" stroked="f">
+              <v:shape w14:anchorId="566440CB" id="Text Box 30" o:spid="_x0000_s1035" type="#_x0000_t202" style="position:absolute;left:0;text-align:left;margin-left:27.75pt;margin-top:8.65pt;width:626.25pt;height:63pt;z-index:251668480;visibility:visible;mso-wrap-style:square;mso-height-percent:0;mso-wrap-distance-left:9pt;mso-wrap-distance-top:0;mso-wrap-distance-right:9pt;mso-wrap-distance-bottom:0;mso-position-horizontal:absolute;mso-position-horizontal-relative:text;mso-position-vertical:absolute;mso-position-vertical-relative:text;mso-height-percent:0;mso-height-relative:margin;v-text-anchor:top" o:gfxdata="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" stroked="f">
                 <v:textbox inset="0,0,0,0">
                   <w:txbxContent>
                     <w:p>
@@ -37784,59 +37653,7 @@
                           <w:sz w:val="20"/>
                           <w:szCs w:val="20"/>
                         </w:rPr>
-                        <w:t xml:space="preserve">intruders competitively superior to locals. </w:t>
-                      </w:r>
-                      <w:r>
-                        <w:rPr>
-                          <w:rFonts w:ascii="Times New Roman" w:hAnsi="Times New Roman" w:cs="Times New Roman"/>
-                          <w:sz w:val="20"/>
-                          <w:szCs w:val="20"/>
-                        </w:rPr>
-                        <w:t xml:space="preserve">The intruders are maladapted with respect to </w:t>
-                      </w:r>
-                      <m:oMath>
-                        <m:sSub>
-                          <m:sSubPr>
-                            <m:ctrlPr>
-                              <w:rPr>
-                                <w:rFonts w:ascii="Cambria Math" w:hAnsi="Cambria Math" w:cs="Times New Roman"/>
-                                <w:i/>
-                                <w:iCs/>
-                                <w:sz w:val="20"/>
-                                <w:szCs w:val="20"/>
-                              </w:rPr>
-                            </m:ctrlPr>
-                          </m:sSubPr>
-                          <m:e>
-                            <m:r>
-                              <w:rPr>
-                                <w:rFonts w:ascii="Cambria Math" w:hAnsi="Cambria Math" w:cs="Times New Roman"/>
-                                <w:sz w:val="20"/>
-                                <w:szCs w:val="20"/>
-                              </w:rPr>
-                              <m:t>Z</m:t>
-                            </m:r>
-                          </m:e>
-                          <m:sub>
-                            <m:r>
-                              <w:rPr>
-                                <w:rFonts w:ascii="Cambria Math" w:hAnsi="Cambria Math" w:cs="Times New Roman"/>
-                                <w:sz w:val="20"/>
-                                <w:szCs w:val="20"/>
-                              </w:rPr>
-                              <m:t>HARD</m:t>
-                            </m:r>
-                          </m:sub>
-                        </m:sSub>
-                      </m:oMath>
-                      <w:r>
-                        <w:rPr>
-                          <w:rFonts w:ascii="Times New Roman" w:eastAsiaTheme="minorEastAsia" w:hAnsi="Times New Roman" w:cs="Times New Roman"/>
-                          <w:iCs/>
-                          <w:sz w:val="20"/>
-                          <w:szCs w:val="20"/>
-                        </w:rPr>
-                        <w:t xml:space="preserve"> in all three cases. </w:t>
+                        <w:t>intruders competitively superior to locals</w:t>
                       </w:r>
                       <w:r>
                         <w:rPr>
@@ -37844,51 +37661,7 @@
                           <w:sz w:val="20"/>
                           <w:szCs w:val="20"/>
                         </w:rPr>
-                        <w:t xml:space="preserve">(A) Evolutionary trajectory of </w:t>
-                      </w:r>
-                      <m:oMath>
-                        <m:sSub>
-                          <m:sSubPr>
-                            <m:ctrlPr>
-                              <w:rPr>
-                                <w:rFonts w:ascii="Cambria Math" w:hAnsi="Cambria Math" w:cs="Times New Roman"/>
-                                <w:i/>
-                                <w:iCs/>
-                                <w:sz w:val="20"/>
-                                <w:szCs w:val="20"/>
-                              </w:rPr>
-                            </m:ctrlPr>
-                          </m:sSubPr>
-                          <m:e>
-                            <m:r>
-                              <w:rPr>
-                                <w:rFonts w:ascii="Cambria Math" w:hAnsi="Cambria Math" w:cs="Times New Roman"/>
-                                <w:sz w:val="20"/>
-                                <w:szCs w:val="20"/>
-                              </w:rPr>
-                              <m:t>Z</m:t>
-                            </m:r>
-                          </m:e>
-                          <m:sub>
-                            <m:r>
-                              <w:rPr>
-                                <w:rFonts w:ascii="Cambria Math" w:hAnsi="Cambria Math" w:cs="Times New Roman"/>
-                                <w:sz w:val="20"/>
-                                <w:szCs w:val="20"/>
-                              </w:rPr>
-                              <m:t>HARD</m:t>
-                            </m:r>
-                          </m:sub>
-                        </m:sSub>
-                      </m:oMath>
-                      <w:r>
-                        <w:rPr>
-                          <w:rFonts w:ascii="Times New Roman" w:eastAsiaTheme="minorEastAsia" w:hAnsi="Times New Roman" w:cs="Times New Roman"/>
-                          <w:iCs/>
-                          <w:sz w:val="20"/>
-                          <w:szCs w:val="20"/>
-                        </w:rPr>
-                        <w:t xml:space="preserve"> (dashed line = optimum)</w:t>
+                        <w:t xml:space="preserve">. </w:t>
                       </w:r>
                       <w:r>
                         <w:rPr>
@@ -37896,86 +37669,7 @@
                           <w:sz w:val="20"/>
                           <w:szCs w:val="20"/>
                         </w:rPr>
-                        <w:t xml:space="preserve">. (B) Trajectory of </w:t>
-                      </w:r>
-                      <m:oMath>
-                        <m:r>
-                          <w:rPr>
-                            <w:rFonts w:ascii="Cambria Math" w:hAnsi="Cambria Math" w:cs="Times New Roman"/>
-                            <w:sz w:val="20"/>
-                            <w:szCs w:val="20"/>
-                          </w:rPr>
-                          <m:t>RPS</m:t>
-                        </m:r>
-                      </m:oMath>
-                      <w:r>
-                        <w:rPr>
-                          <w:rFonts w:ascii="Times New Roman" w:eastAsiaTheme="minorEastAsia" w:hAnsi="Times New Roman" w:cs="Times New Roman"/>
-                          <w:sz w:val="20"/>
-                          <w:szCs w:val="20"/>
-                        </w:rPr>
-                        <w:t xml:space="preserve"> over time (dashed line = replac</w:t>
-                      </w:r>
-                      <w:proofErr w:type="spellStart"/>
-                      <w:r>
-                        <w:rPr>
-                          <w:rFonts w:ascii="Times New Roman" w:eastAsiaTheme="minorEastAsia" w:hAnsi="Times New Roman" w:cs="Times New Roman"/>
-                          <w:sz w:val="20"/>
-                          <w:szCs w:val="20"/>
-                        </w:rPr>
-                        <w:t>ement</w:t>
-                      </w:r>
-                      <w:proofErr w:type="spellEnd"/>
-                      <w:r>
-                        <w:rPr>
-                          <w:rFonts w:ascii="Times New Roman" w:eastAsiaTheme="minorEastAsia" w:hAnsi="Times New Roman" w:cs="Times New Roman"/>
-                          <w:sz w:val="20"/>
-                          <w:szCs w:val="20"/>
-                        </w:rPr>
-                        <w:t xml:space="preserve">). (C) Evolutionary trajectory of </w:t>
-                      </w:r>
-                      <m:oMath>
-                        <m:sSub>
-                          <m:sSubPr>
-                            <m:ctrlPr>
-                              <w:rPr>
-                                <w:rFonts w:ascii="Cambria Math" w:hAnsi="Cambria Math" w:cs="Times New Roman"/>
-                                <w:i/>
-                                <w:iCs/>
-                                <w:sz w:val="20"/>
-                                <w:szCs w:val="20"/>
-                              </w:rPr>
-                            </m:ctrlPr>
-                          </m:sSubPr>
-                          <m:e>
-                            <m:r>
-                              <w:rPr>
-                                <w:rFonts w:ascii="Cambria Math" w:hAnsi="Cambria Math" w:cs="Times New Roman"/>
-                                <w:sz w:val="20"/>
-                                <w:szCs w:val="20"/>
-                              </w:rPr>
-                              <m:t>Z</m:t>
-                            </m:r>
-                          </m:e>
-                          <m:sub>
-                            <m:r>
-                              <w:rPr>
-                                <w:rFonts w:ascii="Cambria Math" w:hAnsi="Cambria Math" w:cs="Times New Roman"/>
-                                <w:sz w:val="20"/>
-                                <w:szCs w:val="20"/>
-                              </w:rPr>
-                              <m:t>HARD</m:t>
-                            </m:r>
-                          </m:sub>
-                        </m:sSub>
-                      </m:oMath>
-                      <w:r>
-                        <w:rPr>
-                          <w:rFonts w:ascii="Times New Roman" w:eastAsiaTheme="minorEastAsia" w:hAnsi="Times New Roman" w:cs="Times New Roman"/>
-                          <w:sz w:val="20"/>
-                          <w:szCs w:val="20"/>
-                        </w:rPr>
-                        <w:t xml:space="preserve">. (D) Changes in frequency of foreign/domesticated allele at neutral locus over time. (E) Trajectory of number of spawners </w:t>
+                        <w:t>Each panel shows the trajectory of number of spawners over time, with the average taken each generation over only those replicate populations that persisted (</w:t>
                       </w:r>
                       <m:oMath>
                         <m:sSub>
@@ -38013,71 +37707,21 @@
                         </m:sSub>
                         <m:r>
                           <w:rPr>
-                            <w:rFonts w:ascii="Cambria Math" w:eastAsiaTheme="minorEastAsia" w:hAnsi="Cambria Math" w:cs="Times New Roman"/>
+                            <w:rFonts w:ascii="Cambria Math" w:hAnsi="Cambria Math" w:cs="Times New Roman"/>
                             <w:sz w:val="20"/>
                             <w:szCs w:val="20"/>
                           </w:rPr>
-                          <m:t xml:space="preserve"> </m:t>
+                          <m:t>&gt;0</m:t>
                         </m:r>
                       </m:oMath>
                       <w:r>
                         <w:rPr>
                           <w:rFonts w:ascii="Times New Roman" w:eastAsiaTheme="minorEastAsia" w:hAnsi="Times New Roman" w:cs="Times New Roman"/>
+                          <w:iCs/>
                           <w:sz w:val="20"/>
                           <w:szCs w:val="20"/>
                         </w:rPr>
-                        <w:t xml:space="preserve">over time. (F) Trajectory of number of recruits </w:t>
-                      </w:r>
-                      <m:oMath>
-                        <m:sSub>
-                          <m:sSubPr>
-                            <m:ctrlPr>
-                              <w:rPr>
-                                <w:rFonts w:ascii="Cambria Math" w:hAnsi="Cambria Math" w:cs="Times New Roman"/>
-                                <w:i/>
-                                <w:iCs/>
-                                <w:sz w:val="20"/>
-                                <w:szCs w:val="20"/>
-                              </w:rPr>
-                            </m:ctrlPr>
-                          </m:sSubPr>
-                          <m:e>
-                            <m:r>
-                              <w:rPr>
-                                <w:rFonts w:ascii="Cambria Math" w:hAnsi="Cambria Math" w:cs="Times New Roman"/>
-                                <w:sz w:val="20"/>
-                                <w:szCs w:val="20"/>
-                              </w:rPr>
-                              <m:t>N</m:t>
-                            </m:r>
-                          </m:e>
-                          <m:sub>
-                            <m:r>
-                              <w:rPr>
-                                <w:rFonts w:ascii="Cambria Math" w:hAnsi="Cambria Math" w:cs="Times New Roman"/>
-                                <w:sz w:val="20"/>
-                                <w:szCs w:val="20"/>
-                              </w:rPr>
-                              <m:t>R</m:t>
-                            </m:r>
-                          </m:sub>
-                        </m:sSub>
-                        <m:r>
-                          <w:rPr>
-                            <w:rFonts w:ascii="Cambria Math" w:eastAsiaTheme="minorEastAsia" w:hAnsi="Cambria Math" w:cs="Times New Roman"/>
-                            <w:sz w:val="20"/>
-                            <w:szCs w:val="20"/>
-                          </w:rPr>
-                          <m:t xml:space="preserve"> </m:t>
-                        </m:r>
-                      </m:oMath>
-                      <w:r>
-                        <w:rPr>
-                          <w:rFonts w:ascii="Times New Roman" w:eastAsiaTheme="minorEastAsia" w:hAnsi="Times New Roman" w:cs="Times New Roman"/>
-                          <w:sz w:val="20"/>
-                          <w:szCs w:val="20"/>
-                        </w:rPr>
-                        <w:t xml:space="preserve">over time. </w:t>
+                        <w:t xml:space="preserve">). Initial </w:t>
                       </w:r>
                       <m:oMath>
                         <m:sSup>
@@ -38112,25 +37756,6 @@
                             </m:r>
                           </m:sup>
                         </m:sSup>
-                        <m:r>
-                          <w:rPr>
-                            <w:rFonts w:ascii="Cambria Math" w:eastAsiaTheme="minorEastAsia" w:hAnsi="Cambria Math" w:cs="Times New Roman"/>
-                            <w:sz w:val="20"/>
-                            <w:szCs w:val="20"/>
-                          </w:rPr>
-                          <m:t>(initial</m:t>
-                        </m:r>
-                        <m:r>
-                          <m:rPr>
-                            <m:sty m:val="p"/>
-                          </m:rPr>
-                          <w:rPr>
-                            <w:rFonts w:ascii="Cambria Math" w:eastAsiaTheme="minorEastAsia" w:hAnsi="Cambria Math" w:cs="Times New Roman"/>
-                            <w:sz w:val="20"/>
-                            <w:szCs w:val="20"/>
-                          </w:rPr>
-                          <m:t>)</m:t>
-                        </m:r>
                       </m:oMath>
                       <w:r>
                         <w:rPr>
@@ -38844,7 +38469,7 @@
                                       <w:sz w:val="20"/>
                                       <w:szCs w:val="20"/>
                                     </w:rPr>
-                                    <m:t>HARD</m:t>
+                                    <m:t>SOFT</m:t>
                                   </m:r>
                                 </m:sub>
                               </m:sSub>
@@ -38855,7 +38480,114 @@
                                 <w:sz w:val="20"/>
                                 <w:szCs w:val="20"/>
                               </w:rPr>
-                              <w:t xml:space="preserve">. (D) Changes in frequency of foreign/domesticated allele at neutral locus over time. (E) Trajectory of number of spawners </w:t>
+                              <w:t>. (D) Changes in frequency of foreign/domesticated allele at neutral locus over time</w:t>
+                            </w:r>
+                            <w:r>
+                              <w:rPr>
+                                <w:rFonts w:ascii="Times New Roman" w:eastAsiaTheme="minorEastAsia" w:hAnsi="Times New Roman" w:cs="Times New Roman"/>
+                                <w:sz w:val="20"/>
+                                <w:szCs w:val="20"/>
+                              </w:rPr>
+                              <w:t>.</w:t>
+                            </w:r>
+                            <w:r>
+                              <w:rPr>
+                                <w:rFonts w:ascii="Times New Roman" w:eastAsiaTheme="minorEastAsia" w:hAnsi="Times New Roman" w:cs="Times New Roman"/>
+                                <w:sz w:val="20"/>
+                                <w:szCs w:val="20"/>
+                              </w:rPr>
+                              <w:t xml:space="preserve"> (</w:t>
+                            </w:r>
+                            <w:r>
+                              <w:rPr>
+                                <w:rFonts w:ascii="Times New Roman" w:eastAsiaTheme="minorEastAsia" w:hAnsi="Times New Roman" w:cs="Times New Roman"/>
+                                <w:sz w:val="20"/>
+                                <w:szCs w:val="20"/>
+                              </w:rPr>
+                              <w:t>E</w:t>
+                            </w:r>
+                            <w:r>
+                              <w:rPr>
+                                <w:rFonts w:ascii="Times New Roman" w:eastAsiaTheme="minorEastAsia" w:hAnsi="Times New Roman" w:cs="Times New Roman"/>
+                                <w:sz w:val="20"/>
+                                <w:szCs w:val="20"/>
+                              </w:rPr>
+                              <w:t xml:space="preserve">) Trajectory of number of recruits </w:t>
+                            </w:r>
+                            <m:oMath>
+                              <m:sSub>
+                                <m:sSubPr>
+                                  <m:ctrlPr>
+                                    <w:rPr>
+                                      <w:rFonts w:ascii="Cambria Math" w:hAnsi="Cambria Math" w:cs="Times New Roman"/>
+                                      <w:i/>
+                                      <w:iCs/>
+                                      <w:sz w:val="20"/>
+                                      <w:szCs w:val="20"/>
+                                    </w:rPr>
+                                  </m:ctrlPr>
+                                </m:sSubPr>
+                                <m:e>
+                                  <m:r>
+                                    <w:rPr>
+                                      <w:rFonts w:ascii="Cambria Math" w:hAnsi="Cambria Math" w:cs="Times New Roman"/>
+                                      <w:sz w:val="20"/>
+                                      <w:szCs w:val="20"/>
+                                    </w:rPr>
+                                    <m:t>N</m:t>
+                                  </m:r>
+                                </m:e>
+                                <m:sub>
+                                  <m:r>
+                                    <w:rPr>
+                                      <w:rFonts w:ascii="Cambria Math" w:hAnsi="Cambria Math" w:cs="Times New Roman"/>
+                                      <w:sz w:val="20"/>
+                                      <w:szCs w:val="20"/>
+                                    </w:rPr>
+                                    <m:t>R</m:t>
+                                  </m:r>
+                                </m:sub>
+                              </m:sSub>
+                              <m:r>
+                                <w:rPr>
+                                  <w:rFonts w:ascii="Cambria Math" w:eastAsiaTheme="minorEastAsia" w:hAnsi="Cambria Math" w:cs="Times New Roman"/>
+                                  <w:sz w:val="20"/>
+                                  <w:szCs w:val="20"/>
+                                </w:rPr>
+                                <m:t xml:space="preserve"> </m:t>
+                              </m:r>
+                            </m:oMath>
+                            <w:r>
+                              <w:rPr>
+                                <w:rFonts w:ascii="Times New Roman" w:eastAsiaTheme="minorEastAsia" w:hAnsi="Times New Roman" w:cs="Times New Roman"/>
+                                <w:sz w:val="20"/>
+                                <w:szCs w:val="20"/>
+                              </w:rPr>
+                              <w:t>over time.</w:t>
+                            </w:r>
+                            <w:r>
+                              <w:rPr>
+                                <w:rFonts w:ascii="Times New Roman" w:eastAsiaTheme="minorEastAsia" w:hAnsi="Times New Roman" w:cs="Times New Roman"/>
+                                <w:sz w:val="20"/>
+                                <w:szCs w:val="20"/>
+                              </w:rPr>
+                              <w:t xml:space="preserve"> (</w:t>
+                            </w:r>
+                            <w:r>
+                              <w:rPr>
+                                <w:rFonts w:ascii="Times New Roman" w:eastAsiaTheme="minorEastAsia" w:hAnsi="Times New Roman" w:cs="Times New Roman"/>
+                                <w:sz w:val="20"/>
+                                <w:szCs w:val="20"/>
+                              </w:rPr>
+                              <w:t>F</w:t>
+                            </w:r>
+                            <w:r>
+                              <w:rPr>
+                                <w:rFonts w:ascii="Times New Roman" w:eastAsiaTheme="minorEastAsia" w:hAnsi="Times New Roman" w:cs="Times New Roman"/>
+                                <w:sz w:val="20"/>
+                                <w:szCs w:val="20"/>
+                              </w:rPr>
+                              <w:t xml:space="preserve">) Trajectory of number of spawners </w:t>
                             </w:r>
                             <m:oMath>
                               <m:sSub>
@@ -38906,58 +38638,15 @@
                                 <w:sz w:val="20"/>
                                 <w:szCs w:val="20"/>
                               </w:rPr>
-                              <w:t xml:space="preserve">over time. (F) Trajectory of number of recruits </w:t>
+                              <w:t xml:space="preserve">over time. </w:t>
                             </w:r>
-                            <m:oMath>
-                              <m:sSub>
-                                <m:sSubPr>
-                                  <m:ctrlPr>
-                                    <w:rPr>
-                                      <w:rFonts w:ascii="Cambria Math" w:hAnsi="Cambria Math" w:cs="Times New Roman"/>
-                                      <w:i/>
-                                      <w:iCs/>
-                                      <w:sz w:val="20"/>
-                                      <w:szCs w:val="20"/>
-                                    </w:rPr>
-                                  </m:ctrlPr>
-                                </m:sSubPr>
-                                <m:e>
-                                  <m:r>
-                                    <w:rPr>
-                                      <w:rFonts w:ascii="Cambria Math" w:hAnsi="Cambria Math" w:cs="Times New Roman"/>
-                                      <w:sz w:val="20"/>
-                                      <w:szCs w:val="20"/>
-                                    </w:rPr>
-                                    <m:t>N</m:t>
-                                  </m:r>
-                                </m:e>
-                                <m:sub>
-                                  <m:r>
-                                    <w:rPr>
-                                      <w:rFonts w:ascii="Cambria Math" w:hAnsi="Cambria Math" w:cs="Times New Roman"/>
-                                      <w:sz w:val="20"/>
-                                      <w:szCs w:val="20"/>
-                                    </w:rPr>
-                                    <m:t>R</m:t>
-                                  </m:r>
-                                </m:sub>
-                              </m:sSub>
-                              <m:r>
-                                <w:rPr>
-                                  <w:rFonts w:ascii="Cambria Math" w:eastAsiaTheme="minorEastAsia" w:hAnsi="Cambria Math" w:cs="Times New Roman"/>
-                                  <w:sz w:val="20"/>
-                                  <w:szCs w:val="20"/>
-                                </w:rPr>
-                                <m:t xml:space="preserve"> </m:t>
-                              </m:r>
-                            </m:oMath>
                             <w:r>
                               <w:rPr>
                                 <w:rFonts w:ascii="Times New Roman" w:eastAsiaTheme="minorEastAsia" w:hAnsi="Times New Roman" w:cs="Times New Roman"/>
                                 <w:sz w:val="20"/>
                                 <w:szCs w:val="20"/>
                               </w:rPr>
-                              <w:t xml:space="preserve">over time. Initial </w:t>
+                              <w:t xml:space="preserve">Initial </w:t>
                             </w:r>
                             <m:oMath>
                               <m:sSup>
@@ -39331,7 +39020,7 @@
                                 <w:sz w:val="20"/>
                                 <w:szCs w:val="20"/>
                               </w:rPr>
-                              <m:t>HARD</m:t>
+                              <m:t>SOFT</m:t>
                             </m:r>
                           </m:sub>
                         </m:sSub>
@@ -39342,7 +39031,114 @@
                           <w:sz w:val="20"/>
                           <w:szCs w:val="20"/>
                         </w:rPr>
-                        <w:t xml:space="preserve">. (D) Changes in frequency of foreign/domesticated allele at neutral locus over time. (E) Trajectory of number of spawners </w:t>
+                        <w:t>. (D) Changes in frequency of foreign/domesticated allele at neutral locus over time</w:t>
+                      </w:r>
+                      <w:r>
+                        <w:rPr>
+                          <w:rFonts w:ascii="Times New Roman" w:eastAsiaTheme="minorEastAsia" w:hAnsi="Times New Roman" w:cs="Times New Roman"/>
+                          <w:sz w:val="20"/>
+                          <w:szCs w:val="20"/>
+                        </w:rPr>
+                        <w:t>.</w:t>
+                      </w:r>
+                      <w:r>
+                        <w:rPr>
+                          <w:rFonts w:ascii="Times New Roman" w:eastAsiaTheme="minorEastAsia" w:hAnsi="Times New Roman" w:cs="Times New Roman"/>
+                          <w:sz w:val="20"/>
+                          <w:szCs w:val="20"/>
+                        </w:rPr>
+                        <w:t xml:space="preserve"> (</w:t>
+                      </w:r>
+                      <w:r>
+                        <w:rPr>
+                          <w:rFonts w:ascii="Times New Roman" w:eastAsiaTheme="minorEastAsia" w:hAnsi="Times New Roman" w:cs="Times New Roman"/>
+                          <w:sz w:val="20"/>
+                          <w:szCs w:val="20"/>
+                        </w:rPr>
+                        <w:t>E</w:t>
+                      </w:r>
+                      <w:r>
+                        <w:rPr>
+                          <w:rFonts w:ascii="Times New Roman" w:eastAsiaTheme="minorEastAsia" w:hAnsi="Times New Roman" w:cs="Times New Roman"/>
+                          <w:sz w:val="20"/>
+                          <w:szCs w:val="20"/>
+                        </w:rPr>
+                        <w:t xml:space="preserve">) Trajectory of number of recruits </w:t>
+                      </w:r>
+                      <m:oMath>
+                        <m:sSub>
+                          <m:sSubPr>
+                            <m:ctrlPr>
+                              <w:rPr>
+                                <w:rFonts w:ascii="Cambria Math" w:hAnsi="Cambria Math" w:cs="Times New Roman"/>
+                                <w:i/>
+                                <w:iCs/>
+                                <w:sz w:val="20"/>
+                                <w:szCs w:val="20"/>
+                              </w:rPr>
+                            </m:ctrlPr>
+                          </m:sSubPr>
+                          <m:e>
+                            <m:r>
+                              <w:rPr>
+                                <w:rFonts w:ascii="Cambria Math" w:hAnsi="Cambria Math" w:cs="Times New Roman"/>
+                                <w:sz w:val="20"/>
+                                <w:szCs w:val="20"/>
+                              </w:rPr>
+                              <m:t>N</m:t>
+                            </m:r>
+                          </m:e>
+                          <m:sub>
+                            <m:r>
+                              <w:rPr>
+                                <w:rFonts w:ascii="Cambria Math" w:hAnsi="Cambria Math" w:cs="Times New Roman"/>
+                                <w:sz w:val="20"/>
+                                <w:szCs w:val="20"/>
+                              </w:rPr>
+                              <m:t>R</m:t>
+                            </m:r>
+                          </m:sub>
+                        </m:sSub>
+                        <m:r>
+                          <w:rPr>
+                            <w:rFonts w:ascii="Cambria Math" w:eastAsiaTheme="minorEastAsia" w:hAnsi="Cambria Math" w:cs="Times New Roman"/>
+                            <w:sz w:val="20"/>
+                            <w:szCs w:val="20"/>
+                          </w:rPr>
+                          <m:t xml:space="preserve"> </m:t>
+                        </m:r>
+                      </m:oMath>
+                      <w:r>
+                        <w:rPr>
+                          <w:rFonts w:ascii="Times New Roman" w:eastAsiaTheme="minorEastAsia" w:hAnsi="Times New Roman" w:cs="Times New Roman"/>
+                          <w:sz w:val="20"/>
+                          <w:szCs w:val="20"/>
+                        </w:rPr>
+                        <w:t>over time.</w:t>
+                      </w:r>
+                      <w:r>
+                        <w:rPr>
+                          <w:rFonts w:ascii="Times New Roman" w:eastAsiaTheme="minorEastAsia" w:hAnsi="Times New Roman" w:cs="Times New Roman"/>
+                          <w:sz w:val="20"/>
+                          <w:szCs w:val="20"/>
+                        </w:rPr>
+                        <w:t xml:space="preserve"> (</w:t>
+                      </w:r>
+                      <w:r>
+                        <w:rPr>
+                          <w:rFonts w:ascii="Times New Roman" w:eastAsiaTheme="minorEastAsia" w:hAnsi="Times New Roman" w:cs="Times New Roman"/>
+                          <w:sz w:val="20"/>
+                          <w:szCs w:val="20"/>
+                        </w:rPr>
+                        <w:t>F</w:t>
+                      </w:r>
+                      <w:r>
+                        <w:rPr>
+                          <w:rFonts w:ascii="Times New Roman" w:eastAsiaTheme="minorEastAsia" w:hAnsi="Times New Roman" w:cs="Times New Roman"/>
+                          <w:sz w:val="20"/>
+                          <w:szCs w:val="20"/>
+                        </w:rPr>
+                        <w:t xml:space="preserve">) Trajectory of number of spawners </w:t>
                       </w:r>
                       <m:oMath>
                         <m:sSub>
@@ -39393,58 +39189,15 @@
                           <w:sz w:val="20"/>
                           <w:szCs w:val="20"/>
                         </w:rPr>
-                        <w:t xml:space="preserve">over time. (F) Trajectory of number of recruits </w:t>
+                        <w:t xml:space="preserve">over time. </w:t>
                       </w:r>
-                      <m:oMath>
-                        <m:sSub>
-                          <m:sSubPr>
-                            <m:ctrlPr>
-                              <w:rPr>
-                                <w:rFonts w:ascii="Cambria Math" w:hAnsi="Cambria Math" w:cs="Times New Roman"/>
-                                <w:i/>
-                                <w:iCs/>
-                                <w:sz w:val="20"/>
-                                <w:szCs w:val="20"/>
-                              </w:rPr>
-                            </m:ctrlPr>
-                          </m:sSubPr>
-                          <m:e>
-                            <m:r>
-                              <w:rPr>
-                                <w:rFonts w:ascii="Cambria Math" w:hAnsi="Cambria Math" w:cs="Times New Roman"/>
-                                <w:sz w:val="20"/>
-                                <w:szCs w:val="20"/>
-                              </w:rPr>
-                              <m:t>N</m:t>
-                            </m:r>
-                          </m:e>
-                          <m:sub>
-                            <m:r>
-                              <w:rPr>
-                                <w:rFonts w:ascii="Cambria Math" w:hAnsi="Cambria Math" w:cs="Times New Roman"/>
-                                <w:sz w:val="20"/>
-                                <w:szCs w:val="20"/>
-                              </w:rPr>
-                              <m:t>R</m:t>
-                            </m:r>
-                          </m:sub>
-                        </m:sSub>
-                        <m:r>
-                          <w:rPr>
-                            <w:rFonts w:ascii="Cambria Math" w:eastAsiaTheme="minorEastAsia" w:hAnsi="Cambria Math" w:cs="Times New Roman"/>
-                            <w:sz w:val="20"/>
-                            <w:szCs w:val="20"/>
-                          </w:rPr>
-                          <m:t xml:space="preserve"> </m:t>
-                        </m:r>
-                      </m:oMath>
                       <w:r>
                         <w:rPr>
                           <w:rFonts w:ascii="Times New Roman" w:eastAsiaTheme="minorEastAsia" w:hAnsi="Times New Roman" w:cs="Times New Roman"/>
                           <w:sz w:val="20"/>
                           <w:szCs w:val="20"/>
                         </w:rPr>
-                        <w:t xml:space="preserve">over time. Initial </w:t>
+                        <w:t xml:space="preserve">Initial </w:t>
                       </w:r>
                       <m:oMath>
                         <m:sSup>
@@ -40141,7 +39894,78 @@
                                 <w:sz w:val="20"/>
                                 <w:szCs w:val="20"/>
                               </w:rPr>
-                              <w:t>.S3: The evolutionary dynamics of Z ̅_HARD in the intrusion simulations set 2. K=500 in all scenarios. Low intrusion = 250 intruders introduced in generation 20; moderate intrusion = 500 intruders introduced; high intrusion = 750 intruders introduced.</w:t>
+                              <w:t xml:space="preserve">.S3: The evolutionary dynamics of </w:t>
+                            </w:r>
+                            <m:oMath>
+                              <m:sSub>
+                                <m:sSubPr>
+                                  <m:ctrlPr>
+                                    <w:rPr>
+                                      <w:rFonts w:ascii="Cambria Math" w:hAnsi="Cambria Math" w:cs="Times New Roman"/>
+                                      <w:sz w:val="20"/>
+                                      <w:szCs w:val="20"/>
+                                    </w:rPr>
+                                  </m:ctrlPr>
+                                </m:sSubPr>
+                                <m:e>
+                                  <m:r>
+                                    <w:rPr>
+                                      <w:rFonts w:ascii="Cambria Math" w:hAnsi="Cambria Math" w:cs="Times New Roman"/>
+                                      <w:sz w:val="20"/>
+                                      <w:szCs w:val="20"/>
+                                    </w:rPr>
+                                    <m:t>Z</m:t>
+                                  </m:r>
+                                </m:e>
+                                <m:sub>
+                                  <m:r>
+                                    <w:rPr>
+                                      <w:rFonts w:ascii="Cambria Math" w:hAnsi="Cambria Math" w:cs="Times New Roman"/>
+                                      <w:sz w:val="20"/>
+                                      <w:szCs w:val="20"/>
+                                    </w:rPr>
+                                    <m:t>HARD</m:t>
+                                  </m:r>
+                                </m:sub>
+                              </m:sSub>
+                            </m:oMath>
+                            <w:r>
+                              <w:rPr>
+                                <w:rFonts w:ascii="Times New Roman" w:hAnsi="Times New Roman" w:cs="Times New Roman"/>
+                                <w:i w:val="0"/>
+                                <w:iCs w:val="0"/>
+                                <w:sz w:val="20"/>
+                                <w:szCs w:val="20"/>
+                              </w:rPr>
+                              <w:t xml:space="preserve"> in the intrusion simulations set 2. </w:t>
+                            </w:r>
+                            <w:r>
+                              <w:rPr>
+                                <w:rFonts w:ascii="Times New Roman" w:hAnsi="Times New Roman" w:cs="Times New Roman"/>
+                                <w:sz w:val="20"/>
+                                <w:szCs w:val="20"/>
+                              </w:rPr>
+                              <w:t>K</w:t>
+                            </w:r>
+                            <w:r>
+                              <w:rPr>
+                                <w:rFonts w:ascii="Times New Roman" w:hAnsi="Times New Roman" w:cs="Times New Roman"/>
+                                <w:i w:val="0"/>
+                                <w:iCs w:val="0"/>
+                                <w:sz w:val="20"/>
+                                <w:szCs w:val="20"/>
+                              </w:rPr>
+                              <w:t>=500 in all scenarios. Low intrusion = 250 intruders introduced in generation 20; moderate intrusion = 500 intruders introduced; high intrusion = 750 intruders introduced.</w:t>
+                            </w:r>
+                            <w:r>
+                              <w:rPr>
+                                <w:rFonts w:ascii="Times New Roman" w:hAnsi="Times New Roman" w:cs="Times New Roman"/>
+                                <w:i w:val="0"/>
+                                <w:iCs w:val="0"/>
+                                <w:sz w:val="20"/>
+                                <w:szCs w:val="20"/>
+                              </w:rPr>
+                              <w:t xml:space="preserve"> </w:t>
                             </w:r>
                           </w:p>
                         </w:txbxContent>
@@ -40194,7 +40018,78 @@
                           <w:sz w:val="20"/>
                           <w:szCs w:val="20"/>
                         </w:rPr>
-                        <w:t>.S3: The evolutionary dynamics of Z ̅_HARD in the intrusion simulations set 2. K=500 in all scenarios. Low intrusion = 250 intruders introduced in generation 20; moderate intrusion = 500 intruders introduced; high intrusion = 750 intruders introduced.</w:t>
+                        <w:t xml:space="preserve">.S3: The evolutionary dynamics of </w:t>
+                      </w:r>
+                      <m:oMath>
+                        <m:sSub>
+                          <m:sSubPr>
+                            <m:ctrlPr>
+                              <w:rPr>
+                                <w:rFonts w:ascii="Cambria Math" w:hAnsi="Cambria Math" w:cs="Times New Roman"/>
+                                <w:sz w:val="20"/>
+                                <w:szCs w:val="20"/>
+                              </w:rPr>
+                            </m:ctrlPr>
+                          </m:sSubPr>
+                          <m:e>
+                            <m:r>
+                              <w:rPr>
+                                <w:rFonts w:ascii="Cambria Math" w:hAnsi="Cambria Math" w:cs="Times New Roman"/>
+                                <w:sz w:val="20"/>
+                                <w:szCs w:val="20"/>
+                              </w:rPr>
+                              <m:t>Z</m:t>
+                            </m:r>
+                          </m:e>
+                          <m:sub>
+                            <m:r>
+                              <w:rPr>
+                                <w:rFonts w:ascii="Cambria Math" w:hAnsi="Cambria Math" w:cs="Times New Roman"/>
+                                <w:sz w:val="20"/>
+                                <w:szCs w:val="20"/>
+                              </w:rPr>
+                              <m:t>HARD</m:t>
+                            </m:r>
+                          </m:sub>
+                        </m:sSub>
+                      </m:oMath>
+                      <w:r>
+                        <w:rPr>
+                          <w:rFonts w:ascii="Times New Roman" w:hAnsi="Times New Roman" w:cs="Times New Roman"/>
+                          <w:i w:val="0"/>
+                          <w:iCs w:val="0"/>
+                          <w:sz w:val="20"/>
+                          <w:szCs w:val="20"/>
+                        </w:rPr>
+                        <w:t xml:space="preserve"> in the intrusion simulations set 2. </w:t>
+                      </w:r>
+                      <w:r>
+                        <w:rPr>
+                          <w:rFonts w:ascii="Times New Roman" w:hAnsi="Times New Roman" w:cs="Times New Roman"/>
+                          <w:sz w:val="20"/>
+                          <w:szCs w:val="20"/>
+                        </w:rPr>
+                        <w:t>K</w:t>
+                      </w:r>
+                      <w:r>
+                        <w:rPr>
+                          <w:rFonts w:ascii="Times New Roman" w:hAnsi="Times New Roman" w:cs="Times New Roman"/>
+                          <w:i w:val="0"/>
+                          <w:iCs w:val="0"/>
+                          <w:sz w:val="20"/>
+                          <w:szCs w:val="20"/>
+                        </w:rPr>
+                        <w:t>=500 in all scenarios. Low intrusion = 250 intruders introduced in generation 20; moderate intrusion = 500 intruders introduced; high intrusion = 750 intruders introduced.</w:t>
+                      </w:r>
+                      <w:r>
+                        <w:rPr>
+                          <w:rFonts w:ascii="Times New Roman" w:hAnsi="Times New Roman" w:cs="Times New Roman"/>
+                          <w:i w:val="0"/>
+                          <w:iCs w:val="0"/>
+                          <w:sz w:val="20"/>
+                          <w:szCs w:val="20"/>
+                        </w:rPr>
+                        <w:t xml:space="preserve"> </w:t>
                       </w:r>
                     </w:p>
                   </w:txbxContent>
@@ -40603,6 +40498,7 @@
     </w:p>
     <w:p>
       <w:pPr>
+        <w:ind w:left="2880"/>
         <w:rPr>
           <w:rFonts w:ascii="Times New Roman" w:eastAsiaTheme="minorEastAsia" w:hAnsi="Times New Roman" w:cs="Times New Roman"/>
           <w:iCs/>
@@ -40947,6 +40843,7 @@
     </w:p>
     <w:p>
       <w:pPr>
+        <w:ind w:left="2880"/>
         <w:rPr>
           <w:rFonts w:ascii="Times New Roman" w:eastAsiaTheme="minorEastAsia" w:hAnsi="Times New Roman" w:cs="Times New Roman"/>
           <w:iCs/>
@@ -41542,6 +41439,7 @@
     </w:p>
     <w:p>
       <w:pPr>
+        <w:ind w:left="2160"/>
         <w:rPr>
           <w:rFonts w:ascii="Times New Roman" w:eastAsiaTheme="minorEastAsia" w:hAnsi="Times New Roman" w:cs="Times New Roman"/>
         </w:rPr>
@@ -41654,11 +41552,23 @@
           <w:sz w:val="20"/>
           <w:szCs w:val="20"/>
         </w:rPr>
-        <w:t>). Each panel shows the results (mean and 95% confidence intervals across 1000 replicate simulations) comparing cases where the heritability (h</w:t>
-      </w:r>
-      <w:r>
-        <w:rPr>
-          <w:rFonts w:ascii="Times New Roman" w:eastAsiaTheme="minorEastAsia" w:hAnsi="Times New Roman" w:cs="Times New Roman"/>
+        <w:t>). Each panel shows the results (mean and 95% confidence intervals across 1000 replicate simulations) comparing cases where the heritability (</w:t>
+      </w:r>
+      <w:r>
+        <w:rPr>
+          <w:rFonts w:ascii="Times New Roman" w:eastAsiaTheme="minorEastAsia" w:hAnsi="Times New Roman" w:cs="Times New Roman"/>
+          <w:i/>
+          <w:iCs/>
+          <w:sz w:val="20"/>
+          <w:szCs w:val="20"/>
+        </w:rPr>
+        <w:t>h</w:t>
+      </w:r>
+      <w:r>
+        <w:rPr>
+          <w:rFonts w:ascii="Times New Roman" w:eastAsiaTheme="minorEastAsia" w:hAnsi="Times New Roman" w:cs="Times New Roman"/>
+          <w:i/>
+          <w:iCs/>
           <w:sz w:val="20"/>
           <w:szCs w:val="20"/>
           <w:vertAlign w:val="superscript"/>
@@ -41759,41 +41669,9 @@
           <w:sz w:val="20"/>
           <w:szCs w:val="20"/>
         </w:rPr>
-        <w:t xml:space="preserve"> was </w:t>
+        <w:t xml:space="preserve"> </w:t>
       </w:r>
       <m:oMath>
-        <m:sSup>
-          <m:sSupPr>
-            <m:ctrlPr>
-              <w:rPr>
-                <w:rFonts w:ascii="Cambria Math" w:eastAsiaTheme="minorEastAsia" w:hAnsi="Cambria Math" w:cs="Times New Roman"/>
-                <w:i/>
-                <w:sz w:val="20"/>
-                <w:szCs w:val="20"/>
-              </w:rPr>
-            </m:ctrlPr>
-          </m:sSupPr>
-          <m:e>
-            <m:r>
-              <w:rPr>
-                <w:rFonts w:ascii="Cambria Math" w:eastAsiaTheme="minorEastAsia" w:hAnsi="Cambria Math" w:cs="Times New Roman"/>
-                <w:sz w:val="20"/>
-                <w:szCs w:val="20"/>
-              </w:rPr>
-              <m:t>h</m:t>
-            </m:r>
-          </m:e>
-          <m:sup>
-            <m:r>
-              <w:rPr>
-                <w:rFonts w:ascii="Cambria Math" w:eastAsiaTheme="minorEastAsia" w:hAnsi="Cambria Math" w:cs="Times New Roman"/>
-                <w:sz w:val="20"/>
-                <w:szCs w:val="20"/>
-              </w:rPr>
-              <m:t>2</m:t>
-            </m:r>
-          </m:sup>
-        </m:sSup>
         <m:r>
           <m:rPr>
             <m:sty m:val="p"/>
@@ -41813,41 +41691,9 @@
           <w:sz w:val="20"/>
           <w:szCs w:val="20"/>
         </w:rPr>
-        <w:t xml:space="preserve">0.25 (left sub-panels) or </w:t>
+        <w:t>0.25 (left sub-panels) or</w:t>
       </w:r>
       <m:oMath>
-        <m:sSup>
-          <m:sSupPr>
-            <m:ctrlPr>
-              <w:rPr>
-                <w:rFonts w:ascii="Cambria Math" w:eastAsiaTheme="minorEastAsia" w:hAnsi="Cambria Math" w:cs="Times New Roman"/>
-                <w:i/>
-                <w:sz w:val="20"/>
-                <w:szCs w:val="20"/>
-              </w:rPr>
-            </m:ctrlPr>
-          </m:sSupPr>
-          <m:e>
-            <m:r>
-              <w:rPr>
-                <w:rFonts w:ascii="Cambria Math" w:eastAsiaTheme="minorEastAsia" w:hAnsi="Cambria Math" w:cs="Times New Roman"/>
-                <w:sz w:val="20"/>
-                <w:szCs w:val="20"/>
-              </w:rPr>
-              <m:t>h</m:t>
-            </m:r>
-          </m:e>
-          <m:sup>
-            <m:r>
-              <w:rPr>
-                <w:rFonts w:ascii="Cambria Math" w:eastAsiaTheme="minorEastAsia" w:hAnsi="Cambria Math" w:cs="Times New Roman"/>
-                <w:sz w:val="20"/>
-                <w:szCs w:val="20"/>
-              </w:rPr>
-              <m:t>2</m:t>
-            </m:r>
-          </m:sup>
-        </m:sSup>
         <m:r>
           <m:rPr>
             <m:sty m:val="p"/>
@@ -42017,7 +41863,52 @@
           <w:sz w:val="20"/>
           <w:szCs w:val="20"/>
         </w:rPr>
-        <w:t xml:space="preserve">). Each panel shows the results (mean and 95% confidence intervals across 1000 replicate simulations) comparing cases where the initial heritability of both </w:t>
+        <w:t>). Each panel shows the results (mean and 95% confidence intervals across 1000 replicate simulations) comparing cases where the initial heritability</w:t>
+      </w:r>
+      <w:r>
+        <w:rPr>
+          <w:rFonts w:ascii="Times New Roman" w:eastAsiaTheme="minorEastAsia" w:hAnsi="Times New Roman" w:cs="Times New Roman"/>
+          <w:sz w:val="20"/>
+          <w:szCs w:val="20"/>
+        </w:rPr>
+        <w:t xml:space="preserve"> (</w:t>
+      </w:r>
+      <w:r>
+        <w:rPr>
+          <w:rFonts w:ascii="Times New Roman" w:eastAsiaTheme="minorEastAsia" w:hAnsi="Times New Roman" w:cs="Times New Roman"/>
+          <w:i/>
+          <w:iCs/>
+          <w:sz w:val="20"/>
+          <w:szCs w:val="20"/>
+        </w:rPr>
+        <w:t>h</w:t>
+      </w:r>
+      <w:r>
+        <w:rPr>
+          <w:rFonts w:ascii="Times New Roman" w:eastAsiaTheme="minorEastAsia" w:hAnsi="Times New Roman" w:cs="Times New Roman"/>
+          <w:i/>
+          <w:iCs/>
+          <w:sz w:val="20"/>
+          <w:szCs w:val="20"/>
+          <w:vertAlign w:val="superscript"/>
+        </w:rPr>
+        <w:t>2</w:t>
+      </w:r>
+      <w:r>
+        <w:rPr>
+          <w:rFonts w:ascii="Times New Roman" w:eastAsiaTheme="minorEastAsia" w:hAnsi="Times New Roman" w:cs="Times New Roman"/>
+          <w:sz w:val="20"/>
+          <w:szCs w:val="20"/>
+        </w:rPr>
+        <w:t>)</w:t>
+      </w:r>
+      <w:r>
+        <w:rPr>
+          <w:rFonts w:ascii="Times New Roman" w:eastAsiaTheme="minorEastAsia" w:hAnsi="Times New Roman" w:cs="Times New Roman"/>
+          <w:sz w:val="20"/>
+          <w:szCs w:val="20"/>
+        </w:rPr>
+        <w:t xml:space="preserve"> of both </w:t>
       </w:r>
       <m:oMath>
         <m:sSub>
@@ -42108,38 +41999,6 @@
         <w:t xml:space="preserve"> was </w:t>
       </w:r>
       <m:oMath>
-        <m:sSup>
-          <m:sSupPr>
-            <m:ctrlPr>
-              <w:rPr>
-                <w:rFonts w:ascii="Cambria Math" w:eastAsiaTheme="minorEastAsia" w:hAnsi="Cambria Math" w:cs="Times New Roman"/>
-                <w:i/>
-                <w:sz w:val="20"/>
-                <w:szCs w:val="20"/>
-              </w:rPr>
-            </m:ctrlPr>
-          </m:sSupPr>
-          <m:e>
-            <m:r>
-              <w:rPr>
-                <w:rFonts w:ascii="Cambria Math" w:eastAsiaTheme="minorEastAsia" w:hAnsi="Cambria Math" w:cs="Times New Roman"/>
-                <w:sz w:val="20"/>
-                <w:szCs w:val="20"/>
-              </w:rPr>
-              <m:t>h</m:t>
-            </m:r>
-          </m:e>
-          <m:sup>
-            <m:r>
-              <w:rPr>
-                <w:rFonts w:ascii="Cambria Math" w:eastAsiaTheme="minorEastAsia" w:hAnsi="Cambria Math" w:cs="Times New Roman"/>
-                <w:sz w:val="20"/>
-                <w:szCs w:val="20"/>
-              </w:rPr>
-              <m:t>2</m:t>
-            </m:r>
-          </m:sup>
-        </m:sSup>
         <m:r>
           <m:rPr>
             <m:sty m:val="p"/>
@@ -42159,61 +42018,9 @@
           <w:sz w:val="20"/>
           <w:szCs w:val="20"/>
         </w:rPr>
-        <w:t>0.25 (left sub-pa</w:t>
-      </w:r>
-      <w:proofErr w:type="spellStart"/>
-      <w:r>
-        <w:rPr>
-          <w:rFonts w:ascii="Times New Roman" w:eastAsiaTheme="minorEastAsia" w:hAnsi="Times New Roman" w:cs="Times New Roman"/>
-          <w:iCs/>
-          <w:sz w:val="20"/>
-          <w:szCs w:val="20"/>
-        </w:rPr>
-        <w:t>nels</w:t>
-      </w:r>
-      <w:proofErr w:type="spellEnd"/>
-      <w:r>
-        <w:rPr>
-          <w:rFonts w:ascii="Times New Roman" w:eastAsiaTheme="minorEastAsia" w:hAnsi="Times New Roman" w:cs="Times New Roman"/>
-          <w:iCs/>
-          <w:sz w:val="20"/>
-          <w:szCs w:val="20"/>
-        </w:rPr>
-        <w:t xml:space="preserve">) or </w:t>
+        <w:t xml:space="preserve">0.25 (left sub-panels) or </w:t>
       </w:r>
       <m:oMath>
-        <m:sSup>
-          <m:sSupPr>
-            <m:ctrlPr>
-              <w:rPr>
-                <w:rFonts w:ascii="Cambria Math" w:eastAsiaTheme="minorEastAsia" w:hAnsi="Cambria Math" w:cs="Times New Roman"/>
-                <w:i/>
-                <w:sz w:val="20"/>
-                <w:szCs w:val="20"/>
-              </w:rPr>
-            </m:ctrlPr>
-          </m:sSupPr>
-          <m:e>
-            <m:r>
-              <w:rPr>
-                <w:rFonts w:ascii="Cambria Math" w:eastAsiaTheme="minorEastAsia" w:hAnsi="Cambria Math" w:cs="Times New Roman"/>
-                <w:sz w:val="20"/>
-                <w:szCs w:val="20"/>
-              </w:rPr>
-              <m:t>h</m:t>
-            </m:r>
-          </m:e>
-          <m:sup>
-            <m:r>
-              <w:rPr>
-                <w:rFonts w:ascii="Cambria Math" w:eastAsiaTheme="minorEastAsia" w:hAnsi="Cambria Math" w:cs="Times New Roman"/>
-                <w:sz w:val="20"/>
-                <w:szCs w:val="20"/>
-              </w:rPr>
-              <m:t>2</m:t>
-            </m:r>
-          </m:sup>
-        </m:sSup>
         <m:r>
           <m:rPr>
             <m:sty m:val="p"/>

</xml_diff>